<commit_message>
Manual de Utilização Finalizado
</commit_message>
<xml_diff>
--- a/ManualUtilizacao.docx
+++ b/ManualUtilizacao.docx
@@ -56,17 +56,7 @@
                       <w:spacing w:val="60"/>
                       <w:lang w:val="pt-PT"/>
                     </w:rPr>
-                    <w:t>M</w:t>
-                  </w:r>
-                  <w:r>
-                    <w:rPr>
-                      <w:rFonts w:hint="default" w:ascii="Arial" w:hAnsi="Arial" w:cs="Arial"/>
-                      <w:b/>
-                      <w:color w:val="000000"/>
-                      <w:spacing w:val="60"/>
-                      <w:lang w:val="pt-PT"/>
-                    </w:rPr>
-                    <w:t>anuel Gonçalves</w:t>
+                    <w:t>Manuel Gonçalves</w:t>
                   </w:r>
                 </w:p>
                 <w:p>
@@ -192,8 +182,6 @@
           </v:rect>
         </w:pict>
       </w:r>
-      <w:bookmarkStart w:id="4" w:name="_GoBack"/>
-      <w:bookmarkEnd w:id="4"/>
       <w:r>
         <w:pict>
           <v:rect id="_x0000_s1033" o:spid="_x0000_s1033" o:spt="1" style="position:absolute;left:0pt;margin-left:4.6pt;margin-top:388.55pt;height:132pt;width:448.85pt;z-index:251660288;mso-width-relative:page;mso-height-relative:page;" stroked="f" coordsize="21600,21600">
@@ -257,7 +245,7 @@
     <w:sdt>
       <w:sdtPr>
         <w:rPr>
-          <w:rFonts w:ascii="SimSun" w:hAnsi="SimSun" w:eastAsia="SimSun"/>
+          <w:rFonts w:hint="default" w:ascii="Arial" w:hAnsi="Arial" w:eastAsia="SimSun" w:cs="Arial"/>
           <w:kern w:val="2"/>
           <w:sz w:val="21"/>
           <w:lang w:val="en-US" w:eastAsia="zh-CN"/>
@@ -283,10 +271,13 @@
             <w:spacing w:before="0" w:beforeLines="0" w:after="0" w:afterLines="0" w:line="240" w:lineRule="auto"/>
             <w:ind w:left="0" w:leftChars="0" w:right="0" w:rightChars="0" w:firstLine="0" w:firstLineChars="0"/>
             <w:jc w:val="center"/>
+            <w:rPr>
+              <w:rFonts w:hint="default" w:ascii="Arial" w:hAnsi="Arial" w:cs="Arial"/>
+            </w:rPr>
           </w:pPr>
           <w:r>
             <w:rPr>
-              <w:rFonts w:ascii="SimSun" w:hAnsi="SimSun" w:eastAsia="SimSun"/>
+              <w:rFonts w:hint="default" w:ascii="Arial" w:hAnsi="Arial" w:eastAsia="SimSun" w:cs="Arial"/>
               <w:sz w:val="21"/>
             </w:rPr>
             <w:t>Índice</w:t>
@@ -300,21 +291,39 @@
             </w:tabs>
           </w:pPr>
           <w:r>
+            <w:rPr>
+              <w:rFonts w:hint="default" w:ascii="Arial" w:hAnsi="Arial" w:cs="Arial"/>
+            </w:rPr>
             <w:fldChar w:fldCharType="begin"/>
           </w:r>
           <w:r>
+            <w:rPr>
+              <w:rFonts w:hint="default" w:ascii="Arial" w:hAnsi="Arial" w:cs="Arial"/>
+            </w:rPr>
             <w:instrText xml:space="preserve">TOC \o "1-1" \h \u </w:instrText>
           </w:r>
           <w:r>
+            <w:rPr>
+              <w:rFonts w:hint="default" w:ascii="Arial" w:hAnsi="Arial" w:cs="Arial"/>
+            </w:rPr>
             <w:fldChar w:fldCharType="separate"/>
           </w:r>
           <w:r>
+            <w:rPr>
+              <w:rFonts w:hint="default" w:ascii="Arial" w:hAnsi="Arial" w:cs="Arial"/>
+            </w:rPr>
             <w:fldChar w:fldCharType="begin"/>
           </w:r>
           <w:r>
-            <w:instrText xml:space="preserve"> HYPERLINK \l _Toc1639 </w:instrText>
+            <w:rPr>
+              <w:rFonts w:hint="default" w:ascii="Arial" w:hAnsi="Arial" w:cs="Arial"/>
+            </w:rPr>
+            <w:instrText xml:space="preserve"> HYPERLINK \l _Toc16845 </w:instrText>
           </w:r>
           <w:r>
+            <w:rPr>
+              <w:rFonts w:hint="default" w:ascii="Arial" w:hAnsi="Arial" w:cs="Arial"/>
+            </w:rPr>
             <w:fldChar w:fldCharType="separate"/>
           </w:r>
           <w:r>
@@ -331,7 +340,7 @@
             <w:fldChar w:fldCharType="begin"/>
           </w:r>
           <w:r>
-            <w:instrText xml:space="preserve"> PAGEREF _Toc1639 \h </w:instrText>
+            <w:instrText xml:space="preserve"> PAGEREF _Toc16845 \h </w:instrText>
           </w:r>
           <w:r>
             <w:fldChar w:fldCharType="separate"/>
@@ -343,6 +352,9 @@
             <w:fldChar w:fldCharType="end"/>
           </w:r>
           <w:r>
+            <w:rPr>
+              <w:rFonts w:hint="default" w:ascii="Arial" w:hAnsi="Arial" w:cs="Arial"/>
+            </w:rPr>
             <w:fldChar w:fldCharType="end"/>
           </w:r>
         </w:p>
@@ -354,12 +366,21 @@
             </w:tabs>
           </w:pPr>
           <w:r>
+            <w:rPr>
+              <w:rFonts w:hint="default" w:ascii="Arial" w:hAnsi="Arial" w:cs="Arial"/>
+            </w:rPr>
             <w:fldChar w:fldCharType="begin"/>
           </w:r>
           <w:r>
-            <w:instrText xml:space="preserve"> HYPERLINK \l _Toc32434 </w:instrText>
+            <w:rPr>
+              <w:rFonts w:hint="default" w:ascii="Arial" w:hAnsi="Arial" w:cs="Arial"/>
+            </w:rPr>
+            <w:instrText xml:space="preserve"> HYPERLINK \l _Toc11172 </w:instrText>
           </w:r>
           <w:r>
+            <w:rPr>
+              <w:rFonts w:hint="default" w:ascii="Arial" w:hAnsi="Arial" w:cs="Arial"/>
+            </w:rPr>
             <w:fldChar w:fldCharType="separate"/>
           </w:r>
           <w:r>
@@ -376,7 +397,7 @@
             <w:fldChar w:fldCharType="begin"/>
           </w:r>
           <w:r>
-            <w:instrText xml:space="preserve"> PAGEREF _Toc32434 \h </w:instrText>
+            <w:instrText xml:space="preserve"> PAGEREF _Toc11172 \h </w:instrText>
           </w:r>
           <w:r>
             <w:fldChar w:fldCharType="separate"/>
@@ -388,6 +409,9 @@
             <w:fldChar w:fldCharType="end"/>
           </w:r>
           <w:r>
+            <w:rPr>
+              <w:rFonts w:hint="default" w:ascii="Arial" w:hAnsi="Arial" w:cs="Arial"/>
+            </w:rPr>
             <w:fldChar w:fldCharType="end"/>
           </w:r>
         </w:p>
@@ -399,12 +423,21 @@
             </w:tabs>
           </w:pPr>
           <w:r>
+            <w:rPr>
+              <w:rFonts w:hint="default" w:ascii="Arial" w:hAnsi="Arial" w:cs="Arial"/>
+            </w:rPr>
             <w:fldChar w:fldCharType="begin"/>
           </w:r>
           <w:r>
-            <w:instrText xml:space="preserve"> HYPERLINK \l _Toc28684 </w:instrText>
+            <w:rPr>
+              <w:rFonts w:hint="default" w:ascii="Arial" w:hAnsi="Arial" w:cs="Arial"/>
+            </w:rPr>
+            <w:instrText xml:space="preserve"> HYPERLINK \l _Toc747 </w:instrText>
           </w:r>
           <w:r>
+            <w:rPr>
+              <w:rFonts w:hint="default" w:ascii="Arial" w:hAnsi="Arial" w:cs="Arial"/>
+            </w:rPr>
             <w:fldChar w:fldCharType="separate"/>
           </w:r>
           <w:r>
@@ -421,7 +454,7 @@
             <w:fldChar w:fldCharType="begin"/>
           </w:r>
           <w:r>
-            <w:instrText xml:space="preserve"> PAGEREF _Toc28684 \h </w:instrText>
+            <w:instrText xml:space="preserve"> PAGEREF _Toc747 \h </w:instrText>
           </w:r>
           <w:r>
             <w:fldChar w:fldCharType="separate"/>
@@ -433,6 +466,9 @@
             <w:fldChar w:fldCharType="end"/>
           </w:r>
           <w:r>
+            <w:rPr>
+              <w:rFonts w:hint="default" w:ascii="Arial" w:hAnsi="Arial" w:cs="Arial"/>
+            </w:rPr>
             <w:fldChar w:fldCharType="end"/>
           </w:r>
         </w:p>
@@ -444,12 +480,21 @@
             </w:tabs>
           </w:pPr>
           <w:r>
+            <w:rPr>
+              <w:rFonts w:hint="default" w:ascii="Arial" w:hAnsi="Arial" w:cs="Arial"/>
+            </w:rPr>
             <w:fldChar w:fldCharType="begin"/>
           </w:r>
           <w:r>
-            <w:instrText xml:space="preserve"> HYPERLINK \l _Toc11325 </w:instrText>
+            <w:rPr>
+              <w:rFonts w:hint="default" w:ascii="Arial" w:hAnsi="Arial" w:cs="Arial"/>
+            </w:rPr>
+            <w:instrText xml:space="preserve"> HYPERLINK \l _Toc286 </w:instrText>
           </w:r>
           <w:r>
+            <w:rPr>
+              <w:rFonts w:hint="default" w:ascii="Arial" w:hAnsi="Arial" w:cs="Arial"/>
+            </w:rPr>
             <w:fldChar w:fldCharType="separate"/>
           </w:r>
           <w:r>
@@ -466,7 +511,7 @@
             <w:fldChar w:fldCharType="begin"/>
           </w:r>
           <w:r>
-            <w:instrText xml:space="preserve"> PAGEREF _Toc11325 \h </w:instrText>
+            <w:instrText xml:space="preserve"> PAGEREF _Toc286 \h </w:instrText>
           </w:r>
           <w:r>
             <w:fldChar w:fldCharType="separate"/>
@@ -478,6 +523,9 @@
             <w:fldChar w:fldCharType="end"/>
           </w:r>
           <w:r>
+            <w:rPr>
+              <w:rFonts w:hint="default" w:ascii="Arial" w:hAnsi="Arial" w:cs="Arial"/>
+            </w:rPr>
             <w:fldChar w:fldCharType="end"/>
           </w:r>
         </w:p>
@@ -497,6 +545,9 @@
             </w:sectPr>
           </w:pPr>
           <w:r>
+            <w:rPr>
+              <w:rFonts w:hint="default" w:ascii="Arial" w:hAnsi="Arial" w:cs="Arial"/>
+            </w:rPr>
             <w:fldChar w:fldCharType="end"/>
           </w:r>
         </w:p>
@@ -511,7 +562,7 @@
           <w:lang w:val="pt-PT"/>
         </w:rPr>
       </w:pPr>
-      <w:bookmarkStart w:id="0" w:name="_Toc1639"/>
+      <w:bookmarkStart w:id="0" w:name="_Toc16845"/>
       <w:r>
         <w:rPr>
           <w:rFonts w:hint="default"/>
@@ -670,7 +721,7 @@
           <w:lang w:val="pt-PT"/>
         </w:rPr>
       </w:pPr>
-      <w:bookmarkStart w:id="1" w:name="_Toc32434"/>
+      <w:bookmarkStart w:id="1" w:name="_Toc11172"/>
       <w:r>
         <w:rPr>
           <w:rFonts w:hint="default"/>
@@ -736,13 +787,13 @@
     <w:p>
       <w:pPr>
         <w:rPr>
-          <w:rFonts w:hint="default"/>
-          <w:lang w:val="pt-PT"/>
-        </w:rPr>
-      </w:pPr>
-      <w:r>
-        <w:rPr>
-          <w:rFonts w:hint="default"/>
+          <w:rFonts w:hint="default" w:ascii="Arial" w:hAnsi="Arial" w:cs="Arial"/>
+          <w:lang w:val="pt-PT"/>
+        </w:rPr>
+      </w:pPr>
+      <w:r>
+        <w:rPr>
+          <w:rFonts w:hint="default" w:ascii="Arial" w:hAnsi="Arial" w:cs="Arial"/>
           <w:lang w:val="pt-PT"/>
         </w:rPr>
         <w:t>Menu com 3 opções:</w:t>
@@ -751,13 +802,13 @@
     <w:p>
       <w:pPr>
         <w:rPr>
-          <w:rFonts w:hint="default"/>
-          <w:lang w:val="pt-PT"/>
-        </w:rPr>
-      </w:pPr>
-      <w:r>
-        <w:rPr>
-          <w:rFonts w:hint="default"/>
+          <w:rFonts w:hint="default" w:ascii="Arial" w:hAnsi="Arial" w:cs="Arial"/>
+          <w:lang w:val="pt-PT"/>
+        </w:rPr>
+      </w:pPr>
+      <w:r>
+        <w:rPr>
+          <w:rFonts w:hint="default" w:ascii="Arial" w:hAnsi="Arial" w:cs="Arial"/>
           <w:lang w:val="pt-PT"/>
         </w:rPr>
         <w:t>A - Jogar Sozinho;</w:t>
@@ -766,13 +817,13 @@
     <w:p>
       <w:pPr>
         <w:rPr>
-          <w:rFonts w:hint="default"/>
-          <w:lang w:val="pt-PT"/>
-        </w:rPr>
-      </w:pPr>
-      <w:r>
-        <w:rPr>
-          <w:rFonts w:hint="default"/>
+          <w:rFonts w:hint="default" w:ascii="Arial" w:hAnsi="Arial" w:cs="Arial"/>
+          <w:lang w:val="pt-PT"/>
+        </w:rPr>
+      </w:pPr>
+      <w:r>
+        <w:rPr>
+          <w:rFonts w:hint="default" w:ascii="Arial" w:hAnsi="Arial" w:cs="Arial"/>
           <w:lang w:val="pt-PT"/>
         </w:rPr>
         <w:t>B - Jogar Vs Pc;</w:t>
@@ -781,13 +832,13 @@
     <w:p>
       <w:pPr>
         <w:rPr>
-          <w:rFonts w:hint="default"/>
-          <w:lang w:val="pt-PT"/>
-        </w:rPr>
-      </w:pPr>
-      <w:r>
-        <w:rPr>
-          <w:rFonts w:hint="default"/>
+          <w:rFonts w:hint="default" w:ascii="Arial" w:hAnsi="Arial" w:cs="Arial"/>
+          <w:lang w:val="pt-PT"/>
+        </w:rPr>
+      </w:pPr>
+      <w:r>
+        <w:rPr>
+          <w:rFonts w:hint="default" w:ascii="Arial" w:hAnsi="Arial" w:cs="Arial"/>
           <w:lang w:val="pt-PT"/>
         </w:rPr>
         <w:t>E - Sair</w:t>
@@ -849,20 +900,20 @@
     <w:p>
       <w:pPr>
         <w:rPr>
-          <w:rFonts w:hint="default"/>
-          <w:lang w:val="pt-PT"/>
-        </w:rPr>
-      </w:pPr>
-      <w:r>
-        <w:rPr>
-          <w:rFonts w:hint="default"/>
+          <w:rFonts w:hint="default" w:ascii="Arial" w:hAnsi="Arial" w:cs="Arial"/>
+          <w:lang w:val="pt-PT"/>
+        </w:rPr>
+      </w:pPr>
+      <w:r>
+        <w:rPr>
+          <w:rFonts w:hint="default" w:ascii="Arial" w:hAnsi="Arial" w:cs="Arial"/>
           <w:lang w:val="pt-PT"/>
         </w:rPr>
         <w:t>Ao se inserir o valor ‘</w:t>
       </w:r>
       <w:r>
         <w:rPr>
-          <w:rFonts w:hint="default"/>
+          <w:rFonts w:hint="default" w:ascii="Arial" w:hAnsi="Arial" w:cs="Arial"/>
           <w:b/>
           <w:bCs/>
           <w:lang w:val="pt-PT"/>
@@ -871,14 +922,14 @@
       </w:r>
       <w:r>
         <w:rPr>
-          <w:rFonts w:hint="default"/>
+          <w:rFonts w:hint="default" w:ascii="Arial" w:hAnsi="Arial" w:cs="Arial"/>
           <w:lang w:val="pt-PT"/>
         </w:rPr>
         <w:t>’ vamos para o “</w:t>
       </w:r>
       <w:r>
         <w:rPr>
-          <w:rFonts w:hint="default"/>
+          <w:rFonts w:hint="default" w:ascii="Arial" w:hAnsi="Arial" w:cs="Arial"/>
           <w:b/>
           <w:bCs/>
           <w:lang w:val="pt-PT"/>
@@ -887,7 +938,7 @@
       </w:r>
       <w:r>
         <w:rPr>
-          <w:rFonts w:hint="default"/>
+          <w:rFonts w:hint="default" w:ascii="Arial" w:hAnsi="Arial" w:cs="Arial"/>
           <w:lang w:val="pt-PT"/>
         </w:rPr>
         <w:t>”.</w:t>
@@ -896,13 +947,13 @@
     <w:p>
       <w:pPr>
         <w:rPr>
-          <w:rFonts w:hint="default"/>
-          <w:lang w:val="pt-PT"/>
-        </w:rPr>
-      </w:pPr>
-      <w:r>
-        <w:rPr>
-          <w:rFonts w:hint="default"/>
+          <w:rFonts w:hint="default" w:ascii="Arial" w:hAnsi="Arial" w:cs="Arial"/>
+          <w:lang w:val="pt-PT"/>
+        </w:rPr>
+      </w:pPr>
+      <w:r>
+        <w:rPr>
+          <w:rFonts w:hint="default" w:ascii="Arial" w:hAnsi="Arial" w:cs="Arial"/>
           <w:lang w:val="pt-PT"/>
         </w:rPr>
         <w:t>Aqui aparece primeiro um tabuleiro em branco onde futuramente vão ficar registadas as jogadas.</w:t>
@@ -964,13 +1015,13 @@
     <w:p>
       <w:pPr>
         <w:rPr>
-          <w:rFonts w:hint="default"/>
-          <w:lang w:val="pt-PT"/>
-        </w:rPr>
-      </w:pPr>
-      <w:r>
-        <w:rPr>
-          <w:rFonts w:hint="default"/>
+          <w:rFonts w:hint="default" w:ascii="Arial" w:hAnsi="Arial" w:cs="Arial"/>
+          <w:lang w:val="pt-PT"/>
+        </w:rPr>
+      </w:pPr>
+      <w:r>
+        <w:rPr>
+          <w:rFonts w:hint="default" w:ascii="Arial" w:hAnsi="Arial" w:cs="Arial"/>
           <w:lang w:val="pt-PT"/>
         </w:rPr>
         <w:t>Para jogar é necessário inserir uma letra para as colunas e um numero para as linhas.</w:t>
@@ -1032,20 +1083,20 @@
     <w:p>
       <w:pPr>
         <w:rPr>
-          <w:rFonts w:hint="default"/>
-          <w:lang w:val="pt-PT"/>
-        </w:rPr>
-      </w:pPr>
-      <w:r>
-        <w:rPr>
-          <w:rFonts w:hint="default"/>
+          <w:rFonts w:hint="default" w:ascii="Arial" w:hAnsi="Arial" w:cs="Arial"/>
+          <w:lang w:val="pt-PT"/>
+        </w:rPr>
+      </w:pPr>
+      <w:r>
+        <w:rPr>
+          <w:rFonts w:hint="default" w:ascii="Arial" w:hAnsi="Arial" w:cs="Arial"/>
           <w:lang w:val="pt-PT"/>
         </w:rPr>
         <w:t>Nesta imagem vemos que foi inserida uma posição onde não existia nenhum barco no tabuleiro logo, o programa escreveu “</w:t>
       </w:r>
       <w:r>
         <w:rPr>
-          <w:rFonts w:hint="default"/>
+          <w:rFonts w:hint="default" w:ascii="Arial" w:hAnsi="Arial" w:cs="Arial"/>
           <w:b/>
           <w:bCs/>
           <w:lang w:val="pt-PT"/>
@@ -1054,14 +1105,14 @@
       </w:r>
       <w:r>
         <w:rPr>
-          <w:rFonts w:hint="default"/>
+          <w:rFonts w:hint="default" w:ascii="Arial" w:hAnsi="Arial" w:cs="Arial"/>
           <w:lang w:val="pt-PT"/>
         </w:rPr>
         <w:t>” e foi inserido ‘</w:t>
       </w:r>
       <w:r>
         <w:rPr>
-          <w:rFonts w:hint="default"/>
+          <w:rFonts w:hint="default" w:ascii="Arial" w:hAnsi="Arial" w:cs="Arial"/>
           <w:b/>
           <w:bCs/>
           <w:lang w:val="pt-PT"/>
@@ -1070,7 +1121,7 @@
       </w:r>
       <w:r>
         <w:rPr>
-          <w:rFonts w:hint="default"/>
+          <w:rFonts w:hint="default" w:ascii="Arial" w:hAnsi="Arial" w:cs="Arial"/>
           <w:lang w:val="pt-PT"/>
         </w:rPr>
         <w:t>’ na posição do tabuleiro escolhida pelo utilizador.</w:t>
@@ -1132,13 +1183,13 @@
     <w:p>
       <w:pPr>
         <w:rPr>
-          <w:rFonts w:hint="default"/>
-          <w:lang w:val="pt-PT"/>
-        </w:rPr>
-      </w:pPr>
-      <w:r>
-        <w:rPr>
-          <w:rFonts w:hint="default"/>
+          <w:rFonts w:hint="default" w:ascii="Arial" w:hAnsi="Arial" w:cs="Arial"/>
+          <w:lang w:val="pt-PT"/>
+        </w:rPr>
+      </w:pPr>
+      <w:r>
+        <w:rPr>
+          <w:rFonts w:hint="default" w:ascii="Arial" w:hAnsi="Arial" w:cs="Arial"/>
           <w:lang w:val="pt-PT"/>
         </w:rPr>
         <w:t>Ao se inserir uma posição escolhida anteriormente o programa vai avisar o utilizador do mesmo e pedir para que insira uma nova posição do tabuleiro.</w:t>
@@ -1260,20 +1311,20 @@
     <w:p>
       <w:pPr>
         <w:rPr>
-          <w:rFonts w:hint="default"/>
-          <w:lang w:val="pt-PT"/>
-        </w:rPr>
-      </w:pPr>
-      <w:r>
-        <w:rPr>
-          <w:rFonts w:hint="default"/>
+          <w:rFonts w:hint="default" w:ascii="Arial" w:hAnsi="Arial" w:cs="Arial"/>
+          <w:lang w:val="pt-PT"/>
+        </w:rPr>
+      </w:pPr>
+      <w:r>
+        <w:rPr>
+          <w:rFonts w:hint="default" w:ascii="Arial" w:hAnsi="Arial" w:cs="Arial"/>
           <w:lang w:val="pt-PT"/>
         </w:rPr>
         <w:t>Aqui já foi inserida uma posição que contem um barco então o programa escreve “</w:t>
       </w:r>
       <w:r>
         <w:rPr>
-          <w:rFonts w:hint="default"/>
+          <w:rFonts w:hint="default" w:ascii="Arial" w:hAnsi="Arial" w:cs="Arial"/>
           <w:b/>
           <w:bCs/>
           <w:lang w:val="pt-PT"/>
@@ -1282,14 +1333,14 @@
       </w:r>
       <w:r>
         <w:rPr>
-          <w:rFonts w:hint="default"/>
+          <w:rFonts w:hint="default" w:ascii="Arial" w:hAnsi="Arial" w:cs="Arial"/>
           <w:lang w:val="pt-PT"/>
         </w:rPr>
         <w:t>” e foi também inserido um ‘</w:t>
       </w:r>
       <w:r>
         <w:rPr>
-          <w:rFonts w:hint="default"/>
+          <w:rFonts w:hint="default" w:ascii="Arial" w:hAnsi="Arial" w:cs="Arial"/>
           <w:b/>
           <w:bCs/>
           <w:lang w:val="pt-PT"/>
@@ -1298,7 +1349,7 @@
       </w:r>
       <w:r>
         <w:rPr>
-          <w:rFonts w:hint="default"/>
+          <w:rFonts w:hint="default" w:ascii="Arial" w:hAnsi="Arial" w:cs="Arial"/>
           <w:lang w:val="pt-PT"/>
         </w:rPr>
         <w:t>’ na posição do tabuleiro que o utilizador escolheu.</w:t>
@@ -1352,20 +1403,20 @@
     <w:p>
       <w:pPr>
         <w:rPr>
-          <w:rFonts w:hint="default"/>
-          <w:lang w:val="pt-PT"/>
-        </w:rPr>
-      </w:pPr>
-      <w:r>
-        <w:rPr>
-          <w:rFonts w:hint="default"/>
+          <w:rFonts w:hint="default" w:ascii="Arial" w:hAnsi="Arial" w:cs="Arial"/>
+          <w:lang w:val="pt-PT"/>
+        </w:rPr>
+      </w:pPr>
+      <w:r>
+        <w:rPr>
+          <w:rFonts w:hint="default" w:ascii="Arial" w:hAnsi="Arial" w:cs="Arial"/>
           <w:lang w:val="pt-PT"/>
         </w:rPr>
         <w:t>Quando um barco é completamente destruído o programa avisa o utilizador com a mensagem “</w:t>
       </w:r>
       <w:r>
         <w:rPr>
-          <w:rFonts w:hint="default"/>
+          <w:rFonts w:hint="default" w:ascii="Arial" w:hAnsi="Arial" w:cs="Arial"/>
           <w:b/>
           <w:bCs/>
           <w:lang w:val="pt-PT"/>
@@ -1374,7 +1425,7 @@
       </w:r>
       <w:r>
         <w:rPr>
-          <w:rFonts w:hint="default"/>
+          <w:rFonts w:hint="default" w:ascii="Arial" w:hAnsi="Arial" w:cs="Arial"/>
           <w:lang w:val="pt-PT"/>
         </w:rPr>
         <w:t>”.</w:t>
@@ -1428,13 +1479,13 @@
     <w:p>
       <w:pPr>
         <w:rPr>
-          <w:rFonts w:hint="default"/>
-          <w:lang w:val="pt-PT"/>
-        </w:rPr>
-      </w:pPr>
-      <w:r>
-        <w:rPr>
-          <w:rFonts w:hint="default"/>
+          <w:rFonts w:hint="default" w:ascii="Arial" w:hAnsi="Arial" w:cs="Arial"/>
+          <w:lang w:val="pt-PT"/>
+        </w:rPr>
+      </w:pPr>
+      <w:r>
+        <w:rPr>
+          <w:rFonts w:hint="default" w:ascii="Arial" w:hAnsi="Arial" w:cs="Arial"/>
           <w:lang w:val="pt-PT"/>
         </w:rPr>
         <w:t>E quando o utilizador afunda todos os barcos do tabuleiro o jogo termina e o programa volta para o menu inicial.</w:t>
@@ -1457,7 +1508,7 @@
           <w:lang w:val="pt-PT"/>
         </w:rPr>
       </w:pPr>
-      <w:bookmarkStart w:id="2" w:name="_Toc28684"/>
+      <w:bookmarkStart w:id="2" w:name="_Toc747"/>
       <w:r>
         <w:rPr>
           <w:rFonts w:hint="default"/>
@@ -1478,20 +1529,20 @@
     <w:p>
       <w:pPr>
         <w:rPr>
-          <w:rFonts w:hint="default"/>
-          <w:lang w:val="pt-PT"/>
-        </w:rPr>
-      </w:pPr>
-      <w:r>
-        <w:rPr>
-          <w:rFonts w:hint="default"/>
+          <w:rFonts w:hint="default" w:ascii="Arial" w:hAnsi="Arial" w:cs="Arial"/>
+          <w:lang w:val="pt-PT"/>
+        </w:rPr>
+      </w:pPr>
+      <w:r>
+        <w:rPr>
+          <w:rFonts w:hint="default" w:ascii="Arial" w:hAnsi="Arial" w:cs="Arial"/>
           <w:lang w:val="pt-PT"/>
         </w:rPr>
         <w:t xml:space="preserve">Nesta fase é necessário utilizar o </w:t>
       </w:r>
       <w:r>
         <w:rPr>
-          <w:rFonts w:hint="default"/>
+          <w:rFonts w:hint="default" w:ascii="Arial" w:hAnsi="Arial" w:cs="Arial"/>
           <w:b/>
           <w:bCs/>
           <w:lang w:val="pt-PT"/>
@@ -1500,7 +1551,7 @@
       </w:r>
       <w:r>
         <w:rPr>
-          <w:rFonts w:hint="default"/>
+          <w:rFonts w:hint="default" w:ascii="Arial" w:hAnsi="Arial" w:cs="Arial"/>
           <w:lang w:val="pt-PT"/>
         </w:rPr>
         <w:t xml:space="preserve"> para dar display aos tabuleiros do jogo.</w:t>
@@ -1770,20 +1821,20 @@
     <w:p>
       <w:pPr>
         <w:rPr>
-          <w:rFonts w:hint="default"/>
-          <w:lang w:val="pt-PT"/>
-        </w:rPr>
-      </w:pPr>
-      <w:r>
-        <w:rPr>
-          <w:rFonts w:hint="default"/>
+          <w:rFonts w:hint="default" w:ascii="Arial" w:hAnsi="Arial" w:cs="Arial"/>
+          <w:lang w:val="pt-PT"/>
+        </w:rPr>
+      </w:pPr>
+      <w:r>
+        <w:rPr>
+          <w:rFonts w:hint="default" w:ascii="Arial" w:hAnsi="Arial" w:cs="Arial"/>
           <w:lang w:val="pt-PT"/>
         </w:rPr>
         <w:t>Ao inserir ‘</w:t>
       </w:r>
       <w:r>
         <w:rPr>
-          <w:rFonts w:hint="default"/>
+          <w:rFonts w:hint="default" w:ascii="Arial" w:hAnsi="Arial" w:cs="Arial"/>
           <w:b/>
           <w:bCs/>
           <w:lang w:val="pt-PT"/>
@@ -1792,7 +1843,7 @@
       </w:r>
       <w:r>
         <w:rPr>
-          <w:rFonts w:hint="default"/>
+          <w:rFonts w:hint="default" w:ascii="Arial" w:hAnsi="Arial" w:cs="Arial"/>
           <w:lang w:val="pt-PT"/>
         </w:rPr>
         <w:t>’ no menu entramos na opção de jogar contra o PC. A primeira coisa que aparece é um menu com opções de edição dos tamanhos dos barcos.</w:t>
@@ -1801,13 +1852,13 @@
     <w:p>
       <w:pPr>
         <w:rPr>
-          <w:rFonts w:hint="default"/>
-          <w:lang w:val="pt-PT"/>
-        </w:rPr>
-      </w:pPr>
-      <w:r>
-        <w:rPr>
-          <w:rFonts w:hint="default"/>
+          <w:rFonts w:hint="default" w:ascii="Arial" w:hAnsi="Arial" w:cs="Arial"/>
+          <w:lang w:val="pt-PT"/>
+        </w:rPr>
+      </w:pPr>
+      <w:r>
+        <w:rPr>
+          <w:rFonts w:hint="default" w:ascii="Arial" w:hAnsi="Arial" w:cs="Arial"/>
           <w:lang w:val="pt-PT"/>
         </w:rPr>
         <w:t>Menu editar tamanho dos barcos:</w:t>
@@ -1816,13 +1867,13 @@
     <w:p>
       <w:pPr>
         <w:rPr>
-          <w:rFonts w:hint="default"/>
-          <w:lang w:val="pt-PT"/>
-        </w:rPr>
-      </w:pPr>
-      <w:r>
-        <w:rPr>
-          <w:rFonts w:hint="default"/>
+          <w:rFonts w:hint="default" w:ascii="Arial" w:hAnsi="Arial" w:cs="Arial"/>
+          <w:lang w:val="pt-PT"/>
+        </w:rPr>
+      </w:pPr>
+      <w:r>
+        <w:rPr>
+          <w:rFonts w:hint="default" w:ascii="Arial" w:hAnsi="Arial" w:cs="Arial"/>
           <w:lang w:val="pt-PT"/>
         </w:rPr>
         <w:t>1 - Editar Barcos;</w:t>
@@ -1831,13 +1882,13 @@
     <w:p>
       <w:pPr>
         <w:rPr>
-          <w:rFonts w:hint="default"/>
-          <w:lang w:val="pt-PT"/>
-        </w:rPr>
-      </w:pPr>
-      <w:r>
-        <w:rPr>
-          <w:rFonts w:hint="default"/>
+          <w:rFonts w:hint="default" w:ascii="Arial" w:hAnsi="Arial" w:cs="Arial"/>
+          <w:lang w:val="pt-PT"/>
+        </w:rPr>
+      </w:pPr>
+      <w:r>
+        <w:rPr>
+          <w:rFonts w:hint="default" w:ascii="Arial" w:hAnsi="Arial" w:cs="Arial"/>
           <w:lang w:val="pt-PT"/>
         </w:rPr>
         <w:t>Qualquer outra tecla - Usar Barcos Padrão.</w:t>
@@ -1899,13 +1950,13 @@
     <w:p>
       <w:pPr>
         <w:rPr>
-          <w:rFonts w:hint="default"/>
-          <w:lang w:val="pt-PT"/>
-        </w:rPr>
-      </w:pPr>
-      <w:r>
-        <w:rPr>
-          <w:rFonts w:hint="default"/>
+          <w:rFonts w:hint="default" w:ascii="Arial" w:hAnsi="Arial" w:cs="Arial"/>
+          <w:lang w:val="pt-PT"/>
+        </w:rPr>
+      </w:pPr>
+      <w:r>
+        <w:rPr>
+          <w:rFonts w:hint="default" w:ascii="Arial" w:hAnsi="Arial" w:cs="Arial"/>
           <w:lang w:val="pt-PT"/>
         </w:rPr>
         <w:t>Por exemplo ao inserir 0 estamos a dizer que queremos usar os barcos com os tamanhos padrão.</w:t>
@@ -1914,20 +1965,20 @@
     <w:p>
       <w:pPr>
         <w:rPr>
-          <w:rFonts w:hint="default"/>
-          <w:lang w:val="pt-PT"/>
-        </w:rPr>
-      </w:pPr>
-      <w:r>
-        <w:rPr>
-          <w:rFonts w:hint="default"/>
+          <w:rFonts w:hint="default" w:ascii="Arial" w:hAnsi="Arial" w:cs="Arial"/>
+          <w:lang w:val="pt-PT"/>
+        </w:rPr>
+      </w:pPr>
+      <w:r>
+        <w:rPr>
+          <w:rFonts w:hint="default" w:ascii="Arial" w:hAnsi="Arial" w:cs="Arial"/>
           <w:lang w:val="pt-PT"/>
         </w:rPr>
         <w:t>Para ver como é o “</w:t>
       </w:r>
       <w:r>
         <w:rPr>
-          <w:rFonts w:hint="default"/>
+          <w:rFonts w:hint="default" w:ascii="Arial" w:hAnsi="Arial" w:cs="Arial"/>
           <w:b/>
           <w:bCs/>
           <w:lang w:val="pt-PT"/>
@@ -1936,11 +1987,19 @@
       </w:r>
       <w:r>
         <w:rPr>
-          <w:rFonts w:hint="default"/>
+          <w:rFonts w:hint="default" w:ascii="Arial" w:hAnsi="Arial" w:cs="Arial"/>
           <w:lang w:val="pt-PT"/>
         </w:rPr>
         <w:t>” vá para a página 15.</w:t>
       </w:r>
+    </w:p>
+    <w:p>
+      <w:pPr>
+        <w:rPr>
+          <w:rFonts w:hint="default" w:ascii="Arial" w:hAnsi="Arial" w:cs="Arial"/>
+          <w:lang w:val="pt-PT"/>
+        </w:rPr>
+      </w:pPr>
     </w:p>
     <w:p>
       <w:r>
@@ -1990,182 +2049,218 @@
     <w:p>
       <w:pPr>
         <w:rPr>
+          <w:rFonts w:hint="default" w:ascii="Arial" w:hAnsi="Arial" w:cs="Arial"/>
+          <w:lang w:val="pt-PT"/>
+        </w:rPr>
+      </w:pPr>
+      <w:r>
+        <w:rPr>
+          <w:rFonts w:hint="default" w:ascii="Arial" w:hAnsi="Arial" w:cs="Arial"/>
+          <w:lang w:val="pt-PT"/>
+        </w:rPr>
+        <w:t>Em seguida podemos mudar o numero de barcos que vão ser gerados para o tabuleiro.</w:t>
+      </w:r>
+    </w:p>
+    <w:p>
+      <w:pPr>
+        <w:rPr>
+          <w:rFonts w:hint="default" w:ascii="Arial" w:hAnsi="Arial" w:cs="Arial"/>
+          <w:lang w:val="pt-PT"/>
+        </w:rPr>
+      </w:pPr>
+      <w:r>
+        <w:rPr>
+          <w:rFonts w:hint="default" w:ascii="Arial" w:hAnsi="Arial" w:cs="Arial"/>
+          <w:lang w:val="pt-PT"/>
+        </w:rPr>
+        <w:t xml:space="preserve">1 - Carrier </w:t>
+      </w:r>
+      <w:r>
+        <w:rPr>
+          <w:rFonts w:hint="default" w:ascii="Arial" w:hAnsi="Arial" w:cs="Arial"/>
+          <w:lang w:val="pt-PT"/>
+        </w:rPr>
+        <w:tab/>
+      </w:r>
+      <w:r>
+        <w:rPr>
+          <w:rFonts w:hint="default" w:ascii="Arial" w:hAnsi="Arial" w:cs="Arial"/>
+          <w:lang w:val="pt-PT"/>
+        </w:rPr>
+        <w:t>(tamanho 5)</w:t>
+      </w:r>
+    </w:p>
+    <w:p>
+      <w:pPr>
+        <w:rPr>
+          <w:rFonts w:hint="default" w:ascii="Arial" w:hAnsi="Arial" w:cs="Arial"/>
+          <w:lang w:val="pt-PT"/>
+        </w:rPr>
+      </w:pPr>
+      <w:r>
+        <w:rPr>
+          <w:rFonts w:hint="default" w:ascii="Arial" w:hAnsi="Arial" w:cs="Arial"/>
+          <w:lang w:val="pt-PT"/>
+        </w:rPr>
+        <w:t xml:space="preserve">2 - Battleship </w:t>
+      </w:r>
+      <w:r>
+        <w:rPr>
+          <w:rFonts w:hint="default" w:ascii="Arial" w:hAnsi="Arial" w:cs="Arial"/>
+          <w:lang w:val="pt-PT"/>
+        </w:rPr>
+        <w:tab/>
+      </w:r>
+      <w:r>
+        <w:rPr>
+          <w:rFonts w:hint="default" w:ascii="Arial" w:hAnsi="Arial" w:cs="Arial"/>
+          <w:lang w:val="pt-PT"/>
+        </w:rPr>
+        <w:t>(tamanho 4)</w:t>
+      </w:r>
+    </w:p>
+    <w:p>
+      <w:pPr>
+        <w:numPr>
+          <w:ilvl w:val="0"/>
+          <w:numId w:val="0"/>
+        </w:numPr>
+        <w:rPr>
+          <w:rFonts w:hint="default" w:ascii="Arial" w:hAnsi="Arial" w:cs="Arial"/>
+          <w:lang w:val="pt-PT"/>
+        </w:rPr>
+      </w:pPr>
+      <w:r>
+        <w:rPr>
+          <w:rFonts w:hint="default" w:ascii="Arial" w:hAnsi="Arial" w:cs="Arial"/>
+          <w:lang w:val="pt-PT"/>
+        </w:rPr>
+        <w:t xml:space="preserve">1 - Destroyer </w:t>
+      </w:r>
+      <w:r>
+        <w:rPr>
+          <w:rFonts w:hint="default" w:ascii="Arial" w:hAnsi="Arial" w:cs="Arial"/>
+          <w:lang w:val="pt-PT"/>
+        </w:rPr>
+        <w:tab/>
+      </w:r>
+      <w:r>
+        <w:rPr>
+          <w:rFonts w:hint="default" w:ascii="Arial" w:hAnsi="Arial" w:cs="Arial"/>
+          <w:lang w:val="pt-PT"/>
+        </w:rPr>
+        <w:t>(tamanho 3)</w:t>
+      </w:r>
+    </w:p>
+    <w:p>
+      <w:pPr>
+        <w:numPr>
+          <w:ilvl w:val="0"/>
+          <w:numId w:val="0"/>
+        </w:numPr>
+        <w:rPr>
+          <w:rFonts w:hint="default" w:ascii="Arial" w:hAnsi="Arial" w:cs="Arial"/>
+          <w:lang w:val="pt-PT"/>
+        </w:rPr>
+      </w:pPr>
+      <w:r>
+        <w:rPr>
+          <w:rFonts w:hint="default" w:ascii="Arial" w:hAnsi="Arial" w:cs="Arial"/>
+          <w:lang w:val="pt-PT"/>
+        </w:rPr>
+        <w:t xml:space="preserve">1 - Submarine </w:t>
+      </w:r>
+      <w:r>
+        <w:rPr>
+          <w:rFonts w:hint="default" w:ascii="Arial" w:hAnsi="Arial" w:cs="Arial"/>
+          <w:lang w:val="pt-PT"/>
+        </w:rPr>
+        <w:tab/>
+      </w:r>
+      <w:r>
+        <w:rPr>
+          <w:rFonts w:hint="default" w:ascii="Arial" w:hAnsi="Arial" w:cs="Arial"/>
+          <w:lang w:val="pt-PT"/>
+        </w:rPr>
+        <w:t>(tamanho 3)</w:t>
+      </w:r>
+    </w:p>
+    <w:p>
+      <w:pPr>
+        <w:numPr>
+          <w:ilvl w:val="0"/>
+          <w:numId w:val="0"/>
+        </w:numPr>
+        <w:rPr>
+          <w:rFonts w:hint="default" w:ascii="Arial" w:hAnsi="Arial" w:cs="Arial"/>
+          <w:lang w:val="pt-PT"/>
+        </w:rPr>
+      </w:pPr>
+      <w:r>
+        <w:rPr>
+          <w:rFonts w:hint="default" w:ascii="Arial" w:hAnsi="Arial" w:cs="Arial"/>
+          <w:lang w:val="pt-PT"/>
+        </w:rPr>
+        <w:t>1 - Patrol</w:t>
+      </w:r>
+      <w:r>
+        <w:rPr>
+          <w:rFonts w:hint="default" w:ascii="Arial" w:hAnsi="Arial" w:cs="Arial"/>
+          <w:lang w:val="pt-PT"/>
+        </w:rPr>
+        <w:tab/>
+      </w:r>
+      <w:r>
+        <w:rPr>
+          <w:rFonts w:hint="default" w:ascii="Arial" w:hAnsi="Arial" w:cs="Arial"/>
+          <w:lang w:val="pt-PT"/>
+        </w:rPr>
+        <w:t>(tamanho 2)</w:t>
+      </w:r>
+    </w:p>
+    <w:p>
+      <w:pPr>
+        <w:rPr>
+          <w:rFonts w:hint="default" w:ascii="Arial" w:hAnsi="Arial" w:cs="Arial"/>
+          <w:lang w:val="pt-PT"/>
+        </w:rPr>
+      </w:pPr>
+      <w:r>
+        <w:rPr>
+          <w:rFonts w:hint="default" w:ascii="Arial" w:hAnsi="Arial" w:cs="Arial"/>
+          <w:lang w:val="pt-PT"/>
+        </w:rPr>
+        <w:br w:type="page"/>
+      </w:r>
+    </w:p>
+    <w:p>
+      <w:pPr>
+        <w:numPr>
+          <w:ilvl w:val="0"/>
+          <w:numId w:val="0"/>
+        </w:numPr>
+        <w:rPr>
           <w:rFonts w:hint="default"/>
           <w:lang w:val="pt-PT"/>
         </w:rPr>
       </w:pPr>
-      <w:r>
+    </w:p>
+    <w:p>
+      <w:pPr>
+        <w:numPr>
+          <w:ilvl w:val="0"/>
+          <w:numId w:val="0"/>
+        </w:numPr>
         <w:rPr>
           <w:rFonts w:hint="default"/>
           <w:lang w:val="pt-PT"/>
         </w:rPr>
-        <w:t>Em seguida podemos mudar o numero de barcos que vão ser gerados para o tabuleiro.</w:t>
-      </w:r>
-    </w:p>
-    <w:p>
-      <w:pPr>
-        <w:rPr>
-          <w:rFonts w:hint="default"/>
-          <w:lang w:val="pt-PT"/>
-        </w:rPr>
-      </w:pPr>
-      <w:r>
-        <w:rPr>
-          <w:rFonts w:hint="default"/>
-          <w:lang w:val="pt-PT"/>
-        </w:rPr>
-        <w:t xml:space="preserve">1 - Carrier </w:t>
-      </w:r>
-      <w:r>
-        <w:rPr>
-          <w:rFonts w:hint="default"/>
-          <w:lang w:val="pt-PT"/>
-        </w:rPr>
-        <w:tab/>
-        <w:t>(tamanho 5)</w:t>
-      </w:r>
-    </w:p>
-    <w:p>
-      <w:pPr>
-        <w:rPr>
-          <w:rFonts w:hint="default"/>
-          <w:lang w:val="pt-PT"/>
-        </w:rPr>
-      </w:pPr>
-      <w:r>
-        <w:rPr>
-          <w:rFonts w:hint="default"/>
-          <w:lang w:val="pt-PT"/>
-        </w:rPr>
-        <w:t xml:space="preserve">2 - Battleship </w:t>
-      </w:r>
-      <w:r>
-        <w:rPr>
-          <w:rFonts w:hint="default"/>
-          <w:lang w:val="pt-PT"/>
-        </w:rPr>
-        <w:tab/>
-        <w:t>(tamanho 4)</w:t>
-      </w:r>
-    </w:p>
-    <w:p>
-      <w:pPr>
-        <w:numPr>
-          <w:numId w:val="0"/>
-        </w:numPr>
-        <w:rPr>
-          <w:rFonts w:hint="default"/>
-          <w:lang w:val="pt-PT"/>
-        </w:rPr>
-      </w:pPr>
-      <w:r>
-        <w:rPr>
-          <w:rFonts w:hint="default"/>
-          <w:lang w:val="pt-PT"/>
-        </w:rPr>
-        <w:t xml:space="preserve">1 - Destroyer </w:t>
-      </w:r>
-      <w:r>
-        <w:rPr>
-          <w:rFonts w:hint="default"/>
-          <w:lang w:val="pt-PT"/>
-        </w:rPr>
-        <w:tab/>
-        <w:t>(tamanho 3)</w:t>
-      </w:r>
-    </w:p>
-    <w:p>
-      <w:pPr>
-        <w:numPr>
-          <w:numId w:val="0"/>
-        </w:numPr>
-        <w:rPr>
-          <w:rFonts w:hint="default"/>
-          <w:lang w:val="pt-PT"/>
-        </w:rPr>
-      </w:pPr>
-      <w:r>
-        <w:rPr>
-          <w:rFonts w:hint="default"/>
-          <w:lang w:val="pt-PT"/>
-        </w:rPr>
-        <w:t xml:space="preserve">1 - Submarine </w:t>
-      </w:r>
-      <w:r>
-        <w:rPr>
-          <w:rFonts w:hint="default"/>
-          <w:lang w:val="pt-PT"/>
-        </w:rPr>
-        <w:tab/>
-        <w:t>(tamanho 3)</w:t>
-      </w:r>
-    </w:p>
-    <w:p>
-      <w:pPr>
-        <w:numPr>
-          <w:numId w:val="0"/>
-        </w:numPr>
-        <w:rPr>
-          <w:rFonts w:hint="default"/>
-          <w:lang w:val="pt-PT"/>
-        </w:rPr>
-      </w:pPr>
-      <w:r>
-        <w:rPr>
-          <w:rFonts w:hint="default"/>
-          <w:lang w:val="pt-PT"/>
-        </w:rPr>
-        <w:t>1 - Patrol</w:t>
-      </w:r>
-      <w:r>
-        <w:rPr>
-          <w:rFonts w:hint="default"/>
-          <w:lang w:val="pt-PT"/>
-        </w:rPr>
-        <w:tab/>
-        <w:t>(tamanho 2)</w:t>
-      </w:r>
-    </w:p>
-    <w:p>
-      <w:pPr>
-        <w:rPr>
-          <w:rFonts w:hint="default"/>
-          <w:lang w:val="pt-PT"/>
-        </w:rPr>
-      </w:pPr>
-      <w:r>
-        <w:rPr>
-          <w:rFonts w:hint="default"/>
-          <w:lang w:val="pt-PT"/>
-        </w:rPr>
-        <w:br w:type="page"/>
-      </w:r>
-    </w:p>
-    <w:p>
-      <w:pPr>
-        <w:numPr>
-          <w:numId w:val="0"/>
-        </w:numPr>
-        <w:rPr>
-          <w:rFonts w:hint="default"/>
-          <w:lang w:val="pt-PT"/>
-        </w:rPr>
-      </w:pPr>
-    </w:p>
-    <w:p>
-      <w:pPr>
-        <w:numPr>
-          <w:numId w:val="0"/>
-        </w:numPr>
-        <w:rPr>
-          <w:rFonts w:hint="default"/>
-          <w:lang w:val="pt-PT"/>
-        </w:rPr>
-      </w:pPr>
-    </w:p>
-    <w:p>
-      <w:pPr>
-        <w:numPr>
+      </w:pPr>
+    </w:p>
+    <w:p>
+      <w:pPr>
+        <w:numPr>
+          <w:ilvl w:val="0"/>
           <w:numId w:val="0"/>
         </w:numPr>
       </w:pPr>
@@ -2216,16 +2311,17 @@
     <w:p>
       <w:pPr>
         <w:numPr>
-          <w:numId w:val="0"/>
-        </w:numPr>
-        <w:rPr>
-          <w:rFonts w:hint="default"/>
-          <w:lang w:val="pt-PT"/>
-        </w:rPr>
-      </w:pPr>
-      <w:r>
-        <w:rPr>
-          <w:rFonts w:hint="default"/>
+          <w:ilvl w:val="0"/>
+          <w:numId w:val="0"/>
+        </w:numPr>
+        <w:rPr>
+          <w:rFonts w:hint="default" w:ascii="Arial" w:hAnsi="Arial" w:cs="Arial"/>
+          <w:lang w:val="pt-PT"/>
+        </w:rPr>
+      </w:pPr>
+      <w:r>
+        <w:rPr>
+          <w:rFonts w:hint="default" w:ascii="Arial" w:hAnsi="Arial" w:cs="Arial"/>
           <w:lang w:val="pt-PT"/>
         </w:rPr>
         <w:t>Este é o tabuleiro do utilizador escrito na consola.</w:t>
@@ -2234,6 +2330,7 @@
     <w:p>
       <w:pPr>
         <w:numPr>
+          <w:ilvl w:val="0"/>
           <w:numId w:val="0"/>
         </w:numPr>
       </w:pPr>
@@ -2291,6 +2388,26 @@
     <w:p>
       <w:pPr>
         <w:numPr>
+          <w:ilvl w:val="0"/>
+          <w:numId w:val="0"/>
+        </w:numPr>
+        <w:rPr>
+          <w:rFonts w:hint="default" w:ascii="Arial" w:hAnsi="Arial" w:cs="Arial"/>
+          <w:lang w:val="pt-PT"/>
+        </w:rPr>
+      </w:pPr>
+      <w:r>
+        <w:rPr>
+          <w:rFonts w:hint="default" w:ascii="Arial" w:hAnsi="Arial" w:cs="Arial"/>
+          <w:lang w:val="pt-PT"/>
+        </w:rPr>
+        <w:t>Tabuleiro do jogo.</w:t>
+      </w:r>
+    </w:p>
+    <w:p>
+      <w:pPr>
+        <w:numPr>
+          <w:ilvl w:val="0"/>
           <w:numId w:val="0"/>
         </w:numPr>
         <w:rPr>
@@ -2298,28 +2415,11 @@
           <w:lang w:val="pt-PT"/>
         </w:rPr>
       </w:pPr>
-      <w:r>
-        <w:rPr>
-          <w:rFonts w:hint="default"/>
-          <w:lang w:val="pt-PT"/>
-        </w:rPr>
-        <w:t>Tabuleiro do jogo.</w:t>
-      </w:r>
-    </w:p>
-    <w:p>
-      <w:pPr>
-        <w:numPr>
-          <w:numId w:val="0"/>
-        </w:numPr>
-        <w:rPr>
-          <w:rFonts w:hint="default"/>
-          <w:lang w:val="pt-PT"/>
-        </w:rPr>
-      </w:pPr>
-    </w:p>
-    <w:p>
-      <w:pPr>
-        <w:numPr>
+    </w:p>
+    <w:p>
+      <w:pPr>
+        <w:numPr>
+          <w:ilvl w:val="0"/>
           <w:numId w:val="0"/>
         </w:numPr>
       </w:pPr>
@@ -2370,6 +2470,79 @@
     <w:p>
       <w:pPr>
         <w:numPr>
+          <w:ilvl w:val="0"/>
+          <w:numId w:val="0"/>
+        </w:numPr>
+        <w:rPr>
+          <w:rFonts w:hint="default" w:ascii="Arial" w:hAnsi="Arial" w:cs="Arial"/>
+          <w:lang w:val="pt-PT"/>
+        </w:rPr>
+      </w:pPr>
+      <w:r>
+        <w:rPr>
+          <w:rFonts w:hint="default" w:ascii="Arial" w:hAnsi="Arial" w:cs="Arial"/>
+          <w:lang w:val="pt-PT"/>
+        </w:rPr>
+        <w:t>Tabuleiros no BitMap</w:t>
+      </w:r>
+    </w:p>
+    <w:p>
+      <w:pPr>
+        <w:numPr>
+          <w:ilvl w:val="0"/>
+          <w:numId w:val="0"/>
+        </w:numPr>
+        <w:rPr>
+          <w:rFonts w:hint="default" w:ascii="Arial" w:hAnsi="Arial" w:cs="Arial"/>
+          <w:lang w:val="pt-PT"/>
+        </w:rPr>
+      </w:pPr>
+      <w:r>
+        <w:rPr>
+          <w:rFonts w:hint="default" w:ascii="Arial" w:hAnsi="Arial" w:cs="Arial"/>
+          <w:lang w:val="pt-PT"/>
+        </w:rPr>
+        <w:t>Esquerda tabuleiro utilizador;</w:t>
+      </w:r>
+    </w:p>
+    <w:p>
+      <w:pPr>
+        <w:numPr>
+          <w:ilvl w:val="0"/>
+          <w:numId w:val="0"/>
+        </w:numPr>
+        <w:rPr>
+          <w:rFonts w:hint="default" w:ascii="Arial" w:hAnsi="Arial" w:cs="Arial"/>
+          <w:lang w:val="pt-PT"/>
+        </w:rPr>
+      </w:pPr>
+      <w:r>
+        <w:rPr>
+          <w:rFonts w:hint="default" w:ascii="Arial" w:hAnsi="Arial" w:cs="Arial"/>
+          <w:lang w:val="pt-PT"/>
+        </w:rPr>
+        <w:t>Direita tabuleiro PC.</w:t>
+      </w:r>
+    </w:p>
+    <w:p>
+      <w:pPr>
+        <w:rPr>
+          <w:rFonts w:hint="default" w:ascii="Arial" w:hAnsi="Arial" w:cs="Arial"/>
+          <w:lang w:val="pt-PT"/>
+        </w:rPr>
+      </w:pPr>
+      <w:r>
+        <w:rPr>
+          <w:rFonts w:hint="default" w:ascii="Arial" w:hAnsi="Arial" w:cs="Arial"/>
+          <w:lang w:val="pt-PT"/>
+        </w:rPr>
+        <w:br w:type="page"/>
+      </w:r>
+    </w:p>
+    <w:p>
+      <w:pPr>
+        <w:numPr>
+          <w:ilvl w:val="0"/>
           <w:numId w:val="0"/>
         </w:numPr>
         <w:rPr>
@@ -2377,79 +2550,11 @@
           <w:lang w:val="pt-PT"/>
         </w:rPr>
       </w:pPr>
-      <w:r>
-        <w:rPr>
-          <w:rFonts w:hint="default"/>
-          <w:lang w:val="pt-PT"/>
-        </w:rPr>
-        <w:t>Tabuleiros no BitMap</w:t>
-      </w:r>
-    </w:p>
-    <w:p>
-      <w:pPr>
-        <w:numPr>
-          <w:numId w:val="0"/>
-        </w:numPr>
-        <w:rPr>
-          <w:rFonts w:hint="default"/>
-          <w:lang w:val="pt-PT"/>
-        </w:rPr>
-      </w:pPr>
-      <w:r>
-        <w:rPr>
-          <w:rFonts w:hint="default"/>
-          <w:lang w:val="pt-PT"/>
-        </w:rPr>
-        <w:t>Esquerda tabuleiro utilizador;</w:t>
-      </w:r>
-    </w:p>
-    <w:p>
-      <w:pPr>
-        <w:numPr>
-          <w:numId w:val="0"/>
-        </w:numPr>
-        <w:rPr>
-          <w:rFonts w:hint="default"/>
-          <w:lang w:val="pt-PT"/>
-        </w:rPr>
-      </w:pPr>
-      <w:r>
-        <w:rPr>
-          <w:rFonts w:hint="default"/>
-          <w:lang w:val="pt-PT"/>
-        </w:rPr>
-        <w:t>Direita tabuleiro PC.</w:t>
-      </w:r>
-    </w:p>
-    <w:p>
-      <w:pPr>
-        <w:rPr>
-          <w:rFonts w:hint="default"/>
-          <w:lang w:val="pt-PT"/>
-        </w:rPr>
-      </w:pPr>
-      <w:r>
-        <w:rPr>
-          <w:rFonts w:hint="default"/>
-          <w:lang w:val="pt-PT"/>
-        </w:rPr>
-        <w:br w:type="page"/>
-      </w:r>
-    </w:p>
-    <w:p>
-      <w:pPr>
-        <w:numPr>
-          <w:numId w:val="0"/>
-        </w:numPr>
-        <w:rPr>
-          <w:rFonts w:hint="default"/>
-          <w:lang w:val="pt-PT"/>
-        </w:rPr>
-      </w:pPr>
-    </w:p>
-    <w:p>
-      <w:pPr>
-        <w:numPr>
+    </w:p>
+    <w:p>
+      <w:pPr>
+        <w:numPr>
+          <w:ilvl w:val="0"/>
           <w:numId w:val="0"/>
         </w:numPr>
       </w:pPr>
@@ -2500,23 +2605,24 @@
     <w:p>
       <w:pPr>
         <w:numPr>
-          <w:numId w:val="0"/>
-        </w:numPr>
-        <w:rPr>
-          <w:rFonts w:hint="default"/>
-          <w:lang w:val="pt-PT"/>
-        </w:rPr>
-      </w:pPr>
-      <w:r>
-        <w:rPr>
-          <w:rFonts w:hint="default"/>
+          <w:ilvl w:val="0"/>
+          <w:numId w:val="0"/>
+        </w:numPr>
+        <w:rPr>
+          <w:rFonts w:hint="default" w:ascii="Arial" w:hAnsi="Arial" w:cs="Arial"/>
+          <w:lang w:val="pt-PT"/>
+        </w:rPr>
+      </w:pPr>
+      <w:r>
+        <w:rPr>
+          <w:rFonts w:hint="default" w:ascii="Arial" w:hAnsi="Arial" w:cs="Arial"/>
           <w:lang w:val="pt-PT"/>
         </w:rPr>
         <w:t>Foi inserida a linha ‘</w:t>
       </w:r>
       <w:r>
         <w:rPr>
-          <w:rFonts w:hint="default"/>
+          <w:rFonts w:hint="default" w:ascii="Arial" w:hAnsi="Arial" w:cs="Arial"/>
           <w:b/>
           <w:bCs/>
           <w:lang w:val="pt-PT"/>
@@ -2525,14 +2631,14 @@
       </w:r>
       <w:r>
         <w:rPr>
-          <w:rFonts w:hint="default"/>
+          <w:rFonts w:hint="default" w:ascii="Arial" w:hAnsi="Arial" w:cs="Arial"/>
           <w:lang w:val="pt-PT"/>
         </w:rPr>
         <w:t>’ e coluna ‘</w:t>
       </w:r>
       <w:r>
         <w:rPr>
-          <w:rFonts w:hint="default"/>
+          <w:rFonts w:hint="default" w:ascii="Arial" w:hAnsi="Arial" w:cs="Arial"/>
           <w:b/>
           <w:bCs/>
           <w:lang w:val="pt-PT"/>
@@ -2541,7 +2647,7 @@
       </w:r>
       <w:r>
         <w:rPr>
-          <w:rFonts w:hint="default"/>
+          <w:rFonts w:hint="default" w:ascii="Arial" w:hAnsi="Arial" w:cs="Arial"/>
           <w:lang w:val="pt-PT"/>
         </w:rPr>
         <w:t>’.</w:t>
@@ -2550,13 +2656,15 @@
     <w:p>
       <w:pPr>
         <w:numPr>
-          <w:numId w:val="0"/>
-        </w:numPr>
-      </w:pPr>
-    </w:p>
-    <w:p>
-      <w:pPr>
-        <w:numPr>
+          <w:ilvl w:val="0"/>
+          <w:numId w:val="0"/>
+        </w:numPr>
+      </w:pPr>
+    </w:p>
+    <w:p>
+      <w:pPr>
+        <w:numPr>
+          <w:ilvl w:val="0"/>
           <w:numId w:val="0"/>
         </w:numPr>
       </w:pPr>
@@ -2607,16 +2715,17 @@
     <w:p>
       <w:pPr>
         <w:numPr>
-          <w:numId w:val="0"/>
-        </w:numPr>
-        <w:rPr>
-          <w:rFonts w:hint="default"/>
-          <w:lang w:val="pt-PT"/>
-        </w:rPr>
-      </w:pPr>
-      <w:r>
-        <w:rPr>
-          <w:rFonts w:hint="default"/>
+          <w:ilvl w:val="0"/>
+          <w:numId w:val="0"/>
+        </w:numPr>
+        <w:rPr>
+          <w:rFonts w:hint="default" w:ascii="Arial" w:hAnsi="Arial" w:cs="Arial"/>
+          <w:lang w:val="pt-PT"/>
+        </w:rPr>
+      </w:pPr>
+      <w:r>
+        <w:rPr>
+          <w:rFonts w:hint="default" w:ascii="Arial" w:hAnsi="Arial" w:cs="Arial"/>
           <w:lang w:val="pt-PT"/>
         </w:rPr>
         <w:t>Foi acertado um barco.</w:t>
@@ -2625,16 +2734,17 @@
     <w:p>
       <w:pPr>
         <w:numPr>
-          <w:numId w:val="0"/>
-        </w:numPr>
-        <w:rPr>
-          <w:rFonts w:hint="default"/>
-          <w:lang w:val="pt-PT"/>
-        </w:rPr>
-      </w:pPr>
-      <w:r>
-        <w:rPr>
-          <w:rFonts w:hint="default"/>
+          <w:ilvl w:val="0"/>
+          <w:numId w:val="0"/>
+        </w:numPr>
+        <w:rPr>
+          <w:rFonts w:hint="default" w:ascii="Arial" w:hAnsi="Arial" w:cs="Arial"/>
+          <w:lang w:val="pt-PT"/>
+        </w:rPr>
+      </w:pPr>
+      <w:r>
+        <w:rPr>
+          <w:rFonts w:hint="default" w:ascii="Arial" w:hAnsi="Arial" w:cs="Arial"/>
           <w:lang w:val="pt-PT"/>
         </w:rPr>
         <w:t>Enquanto se acertar em barcos continua-se a jogar</w:t>
@@ -2643,6 +2753,7 @@
     <w:p>
       <w:pPr>
         <w:numPr>
+          <w:ilvl w:val="0"/>
           <w:numId w:val="0"/>
         </w:numPr>
       </w:pPr>
@@ -2693,8 +2804,24 @@
     <w:p>
       <w:pPr>
         <w:numPr>
-          <w:numId w:val="0"/>
-        </w:numPr>
+          <w:ilvl w:val="0"/>
+          <w:numId w:val="0"/>
+        </w:numPr>
+        <w:rPr>
+          <w:rFonts w:hint="default" w:ascii="Arial" w:hAnsi="Arial" w:cs="Arial"/>
+          <w:lang w:val="pt-PT"/>
+        </w:rPr>
+      </w:pPr>
+      <w:r>
+        <w:rPr>
+          <w:rFonts w:hint="default" w:ascii="Arial" w:hAnsi="Arial" w:cs="Arial"/>
+          <w:lang w:val="pt-PT"/>
+        </w:rPr>
+        <w:t>Quando um barco é acertado, no tabuleiro do BitMap a posição aparece a vermelho.</w:t>
+      </w:r>
+    </w:p>
+    <w:p>
+      <w:pPr>
         <w:rPr>
           <w:rFonts w:hint="default"/>
           <w:lang w:val="pt-PT"/>
@@ -2705,38 +2832,25 @@
           <w:rFonts w:hint="default"/>
           <w:lang w:val="pt-PT"/>
         </w:rPr>
-        <w:t>Quando um barco é acertado, no tabuleiro do BitMap a posição aparece a vermelho.</w:t>
-      </w:r>
-    </w:p>
-    <w:p>
-      <w:pPr>
+        <w:br w:type="page"/>
+      </w:r>
+    </w:p>
+    <w:p>
+      <w:pPr>
+        <w:numPr>
+          <w:ilvl w:val="0"/>
+          <w:numId w:val="0"/>
+        </w:numPr>
         <w:rPr>
           <w:rFonts w:hint="default"/>
           <w:lang w:val="pt-PT"/>
         </w:rPr>
       </w:pPr>
-      <w:r>
-        <w:rPr>
-          <w:rFonts w:hint="default"/>
-          <w:lang w:val="pt-PT"/>
-        </w:rPr>
-        <w:br w:type="page"/>
-      </w:r>
-    </w:p>
-    <w:p>
-      <w:pPr>
-        <w:numPr>
-          <w:numId w:val="0"/>
-        </w:numPr>
-        <w:rPr>
-          <w:rFonts w:hint="default"/>
-          <w:lang w:val="pt-PT"/>
-        </w:rPr>
-      </w:pPr>
-    </w:p>
-    <w:p>
-      <w:pPr>
-        <w:numPr>
+    </w:p>
+    <w:p>
+      <w:pPr>
+        <w:numPr>
+          <w:ilvl w:val="0"/>
           <w:numId w:val="0"/>
         </w:numPr>
       </w:pPr>
@@ -2787,23 +2901,24 @@
     <w:p>
       <w:pPr>
         <w:numPr>
-          <w:numId w:val="0"/>
-        </w:numPr>
-        <w:rPr>
-          <w:rFonts w:hint="default"/>
-          <w:lang w:val="pt-PT"/>
-        </w:rPr>
-      </w:pPr>
-      <w:r>
-        <w:rPr>
-          <w:rFonts w:hint="default"/>
+          <w:ilvl w:val="0"/>
+          <w:numId w:val="0"/>
+        </w:numPr>
+        <w:rPr>
+          <w:rFonts w:hint="default" w:ascii="Arial" w:hAnsi="Arial" w:cs="Arial"/>
+          <w:lang w:val="pt-PT"/>
+        </w:rPr>
+      </w:pPr>
+      <w:r>
+        <w:rPr>
+          <w:rFonts w:hint="default" w:ascii="Arial" w:hAnsi="Arial" w:cs="Arial"/>
           <w:lang w:val="pt-PT"/>
         </w:rPr>
         <w:t>Foi inserida a posição linha ‘</w:t>
       </w:r>
       <w:r>
         <w:rPr>
-          <w:rFonts w:hint="default"/>
+          <w:rFonts w:hint="default" w:ascii="Arial" w:hAnsi="Arial" w:cs="Arial"/>
           <w:b/>
           <w:bCs/>
           <w:lang w:val="pt-PT"/>
@@ -2812,14 +2927,14 @@
       </w:r>
       <w:r>
         <w:rPr>
-          <w:rFonts w:hint="default"/>
+          <w:rFonts w:hint="default" w:ascii="Arial" w:hAnsi="Arial" w:cs="Arial"/>
           <w:lang w:val="pt-PT"/>
         </w:rPr>
         <w:t>’ e coluna ‘</w:t>
       </w:r>
       <w:r>
         <w:rPr>
-          <w:rFonts w:hint="default"/>
+          <w:rFonts w:hint="default" w:ascii="Arial" w:hAnsi="Arial" w:cs="Arial"/>
           <w:b/>
           <w:bCs/>
           <w:lang w:val="pt-PT"/>
@@ -2828,7 +2943,7 @@
       </w:r>
       <w:r>
         <w:rPr>
-          <w:rFonts w:hint="default"/>
+          <w:rFonts w:hint="default" w:ascii="Arial" w:hAnsi="Arial" w:cs="Arial"/>
           <w:lang w:val="pt-PT"/>
         </w:rPr>
         <w:t>.</w:t>
@@ -2837,23 +2952,24 @@
     <w:p>
       <w:pPr>
         <w:numPr>
-          <w:numId w:val="0"/>
-        </w:numPr>
-        <w:rPr>
-          <w:rFonts w:hint="default"/>
-          <w:lang w:val="pt-PT"/>
-        </w:rPr>
-      </w:pPr>
-      <w:r>
-        <w:rPr>
-          <w:rFonts w:hint="default"/>
+          <w:ilvl w:val="0"/>
+          <w:numId w:val="0"/>
+        </w:numPr>
+        <w:rPr>
+          <w:rFonts w:hint="default" w:ascii="Arial" w:hAnsi="Arial" w:cs="Arial"/>
+          <w:lang w:val="pt-PT"/>
+        </w:rPr>
+      </w:pPr>
+      <w:r>
+        <w:rPr>
+          <w:rFonts w:hint="default" w:ascii="Arial" w:hAnsi="Arial" w:cs="Arial"/>
           <w:lang w:val="pt-PT"/>
         </w:rPr>
         <w:t>Mas não existia barco como podemos ver pela mensagem escrita pelo programa “</w:t>
       </w:r>
       <w:r>
         <w:rPr>
-          <w:rFonts w:hint="default"/>
+          <w:rFonts w:hint="default" w:ascii="Arial" w:hAnsi="Arial" w:cs="Arial"/>
           <w:b/>
           <w:bCs/>
           <w:lang w:val="pt-PT"/>
@@ -2862,44 +2978,47 @@
       </w:r>
       <w:r>
         <w:rPr>
+          <w:rFonts w:hint="default" w:ascii="Arial" w:hAnsi="Arial" w:cs="Arial"/>
+          <w:lang w:val="pt-PT"/>
+        </w:rPr>
+        <w:t>”.</w:t>
+      </w:r>
+    </w:p>
+    <w:p>
+      <w:pPr>
+        <w:numPr>
+          <w:ilvl w:val="0"/>
+          <w:numId w:val="0"/>
+        </w:numPr>
+        <w:rPr>
+          <w:rFonts w:hint="default" w:ascii="Arial" w:hAnsi="Arial" w:cs="Arial"/>
+          <w:lang w:val="pt-PT"/>
+        </w:rPr>
+      </w:pPr>
+      <w:r>
+        <w:rPr>
+          <w:rFonts w:hint="default" w:ascii="Arial" w:hAnsi="Arial" w:cs="Arial"/>
+          <w:lang w:val="pt-PT"/>
+        </w:rPr>
+        <w:t>Quando o utilizador erra perde a vez de jogar e começa a ser o PC e quando o PC errar volta a ser a vez do utilizador de jogar.</w:t>
+      </w:r>
+    </w:p>
+    <w:p>
+      <w:pPr>
+        <w:numPr>
+          <w:ilvl w:val="0"/>
+          <w:numId w:val="0"/>
+        </w:numPr>
+        <w:rPr>
           <w:rFonts w:hint="default"/>
           <w:lang w:val="pt-PT"/>
         </w:rPr>
-        <w:t>”.</w:t>
-      </w:r>
-    </w:p>
-    <w:p>
-      <w:pPr>
-        <w:numPr>
-          <w:numId w:val="0"/>
-        </w:numPr>
-        <w:rPr>
-          <w:rFonts w:hint="default"/>
-          <w:lang w:val="pt-PT"/>
-        </w:rPr>
-      </w:pPr>
-      <w:r>
-        <w:rPr>
-          <w:rFonts w:hint="default"/>
-          <w:lang w:val="pt-PT"/>
-        </w:rPr>
-        <w:t>Quando o utilizador erra perde a vez de jogar e começa a ser o PC e quando o PC errar volta a ser a vez do utilizador de jogar.</w:t>
-      </w:r>
-    </w:p>
-    <w:p>
-      <w:pPr>
-        <w:numPr>
-          <w:numId w:val="0"/>
-        </w:numPr>
-        <w:rPr>
-          <w:rFonts w:hint="default"/>
-          <w:lang w:val="pt-PT"/>
-        </w:rPr>
-      </w:pPr>
-    </w:p>
-    <w:p>
-      <w:pPr>
-        <w:numPr>
+      </w:pPr>
+    </w:p>
+    <w:p>
+      <w:pPr>
+        <w:numPr>
+          <w:ilvl w:val="0"/>
           <w:numId w:val="0"/>
         </w:numPr>
       </w:pPr>
@@ -2950,8 +3069,24 @@
     <w:p>
       <w:pPr>
         <w:numPr>
-          <w:numId w:val="0"/>
-        </w:numPr>
+          <w:ilvl w:val="0"/>
+          <w:numId w:val="0"/>
+        </w:numPr>
+        <w:rPr>
+          <w:rFonts w:hint="default" w:ascii="Arial" w:hAnsi="Arial" w:cs="Arial"/>
+          <w:lang w:val="pt-PT"/>
+        </w:rPr>
+      </w:pPr>
+      <w:r>
+        <w:rPr>
+          <w:rFonts w:hint="default" w:ascii="Arial" w:hAnsi="Arial" w:cs="Arial"/>
+          <w:lang w:val="pt-PT"/>
+        </w:rPr>
+        <w:t>Quando não acertamos num barco, no tabuleiro do BitMap vai aparecer a posição a azul claro.</w:t>
+      </w:r>
+    </w:p>
+    <w:p>
+      <w:pPr>
         <w:rPr>
           <w:rFonts w:hint="default"/>
           <w:lang w:val="pt-PT"/>
@@ -2962,45 +3097,33 @@
           <w:rFonts w:hint="default"/>
           <w:lang w:val="pt-PT"/>
         </w:rPr>
-        <w:t>Quando não acertamos num barco, no tabuleiro do BitMap vai aparecer a posição a azul claro.</w:t>
-      </w:r>
-    </w:p>
-    <w:p>
-      <w:pPr>
+        <w:br w:type="page"/>
+      </w:r>
+    </w:p>
+    <w:p>
+      <w:pPr>
+        <w:numPr>
+          <w:ilvl w:val="0"/>
+          <w:numId w:val="0"/>
+        </w:numPr>
         <w:rPr>
           <w:rFonts w:hint="default"/>
           <w:lang w:val="pt-PT"/>
         </w:rPr>
       </w:pPr>
-      <w:r>
-        <w:rPr>
-          <w:rFonts w:hint="default"/>
-          <w:lang w:val="pt-PT"/>
-        </w:rPr>
-        <w:br w:type="page"/>
-      </w:r>
-    </w:p>
-    <w:p>
-      <w:pPr>
-        <w:numPr>
-          <w:numId w:val="0"/>
-        </w:numPr>
-        <w:rPr>
-          <w:rFonts w:hint="default"/>
-          <w:lang w:val="pt-PT"/>
-        </w:rPr>
-      </w:pPr>
-    </w:p>
-    <w:p>
-      <w:pPr>
-        <w:numPr>
-          <w:numId w:val="0"/>
-        </w:numPr>
-      </w:pPr>
-    </w:p>
-    <w:p>
-      <w:pPr>
-        <w:numPr>
+    </w:p>
+    <w:p>
+      <w:pPr>
+        <w:numPr>
+          <w:ilvl w:val="0"/>
+          <w:numId w:val="0"/>
+        </w:numPr>
+      </w:pPr>
+    </w:p>
+    <w:p>
+      <w:pPr>
+        <w:numPr>
+          <w:ilvl w:val="0"/>
           <w:numId w:val="0"/>
         </w:numPr>
       </w:pPr>
@@ -3051,23 +3174,24 @@
     <w:p>
       <w:pPr>
         <w:numPr>
-          <w:numId w:val="0"/>
-        </w:numPr>
-        <w:rPr>
-          <w:rFonts w:hint="default"/>
-          <w:lang w:val="pt-PT"/>
-        </w:rPr>
-      </w:pPr>
-      <w:r>
-        <w:rPr>
-          <w:rFonts w:hint="default"/>
+          <w:ilvl w:val="0"/>
+          <w:numId w:val="0"/>
+        </w:numPr>
+        <w:rPr>
+          <w:rFonts w:hint="default" w:ascii="Arial" w:hAnsi="Arial" w:cs="Arial"/>
+          <w:lang w:val="pt-PT"/>
+        </w:rPr>
+      </w:pPr>
+      <w:r>
+        <w:rPr>
+          <w:rFonts w:hint="default" w:ascii="Arial" w:hAnsi="Arial" w:cs="Arial"/>
           <w:lang w:val="pt-PT"/>
         </w:rPr>
         <w:t>Como na fase 1, quando um barco é completamente destruído o programa escreve “</w:t>
       </w:r>
       <w:r>
         <w:rPr>
-          <w:rFonts w:hint="default"/>
+          <w:rFonts w:hint="default" w:ascii="Arial" w:hAnsi="Arial" w:cs="Arial"/>
           <w:b/>
           <w:bCs/>
           <w:lang w:val="pt-PT"/>
@@ -3076,7 +3200,7 @@
       </w:r>
       <w:r>
         <w:rPr>
-          <w:rFonts w:hint="default"/>
+          <w:rFonts w:hint="default" w:ascii="Arial" w:hAnsi="Arial" w:cs="Arial"/>
           <w:lang w:val="pt-PT"/>
         </w:rPr>
         <w:t>” na consola.</w:t>
@@ -3085,13 +3209,15 @@
     <w:p>
       <w:pPr>
         <w:numPr>
-          <w:numId w:val="0"/>
-        </w:numPr>
-      </w:pPr>
-    </w:p>
-    <w:p>
-      <w:pPr>
-        <w:numPr>
+          <w:ilvl w:val="0"/>
+          <w:numId w:val="0"/>
+        </w:numPr>
+      </w:pPr>
+    </w:p>
+    <w:p>
+      <w:pPr>
+        <w:numPr>
+          <w:ilvl w:val="0"/>
           <w:numId w:val="0"/>
         </w:numPr>
       </w:pPr>
@@ -3185,16 +3311,17 @@
     <w:p>
       <w:pPr>
         <w:numPr>
-          <w:numId w:val="0"/>
-        </w:numPr>
-        <w:rPr>
-          <w:rFonts w:hint="default"/>
-          <w:lang w:val="pt-PT"/>
-        </w:rPr>
-      </w:pPr>
-      <w:r>
-        <w:rPr>
-          <w:rFonts w:hint="default"/>
+          <w:ilvl w:val="0"/>
+          <w:numId w:val="0"/>
+        </w:numPr>
+        <w:rPr>
+          <w:rFonts w:hint="default" w:ascii="Arial" w:hAnsi="Arial" w:cs="Arial"/>
+          <w:lang w:val="pt-PT"/>
+        </w:rPr>
+      </w:pPr>
+      <w:r>
+        <w:rPr>
+          <w:rFonts w:hint="default" w:ascii="Arial" w:hAnsi="Arial" w:cs="Arial"/>
           <w:lang w:val="pt-PT"/>
         </w:rPr>
         <w:t>E quando todos os barcos são destruídos o vencedor recebe 5 pontos e o perdedor perde 3 (não sendo possível haver pontuações negativas).</w:t>
@@ -3203,16 +3330,17 @@
     <w:p>
       <w:pPr>
         <w:numPr>
-          <w:numId w:val="0"/>
-        </w:numPr>
-        <w:rPr>
-          <w:rFonts w:hint="default"/>
-          <w:lang w:val="pt-PT"/>
-        </w:rPr>
-      </w:pPr>
-      <w:r>
-        <w:rPr>
-          <w:rFonts w:hint="default"/>
+          <w:ilvl w:val="0"/>
+          <w:numId w:val="0"/>
+        </w:numPr>
+        <w:rPr>
+          <w:rFonts w:hint="default" w:ascii="Arial" w:hAnsi="Arial" w:cs="Arial"/>
+          <w:lang w:val="pt-PT"/>
+        </w:rPr>
+      </w:pPr>
+      <w:r>
+        <w:rPr>
+          <w:rFonts w:hint="default" w:ascii="Arial" w:hAnsi="Arial" w:cs="Arial"/>
           <w:lang w:val="pt-PT"/>
         </w:rPr>
         <w:t>O programa escreve as pontuações de cada utilizador.</w:t>
@@ -3221,16 +3349,17 @@
     <w:p>
       <w:pPr>
         <w:numPr>
-          <w:numId w:val="0"/>
-        </w:numPr>
-        <w:rPr>
-          <w:rFonts w:hint="default"/>
-          <w:lang w:val="pt-PT"/>
-        </w:rPr>
-      </w:pPr>
-      <w:r>
-        <w:rPr>
-          <w:rFonts w:hint="default"/>
+          <w:ilvl w:val="0"/>
+          <w:numId w:val="0"/>
+        </w:numPr>
+        <w:rPr>
+          <w:rFonts w:hint="default" w:ascii="Arial" w:hAnsi="Arial" w:cs="Arial"/>
+          <w:lang w:val="pt-PT"/>
+        </w:rPr>
+      </w:pPr>
+      <w:r>
+        <w:rPr>
+          <w:rFonts w:hint="default" w:ascii="Arial" w:hAnsi="Arial" w:cs="Arial"/>
           <w:lang w:val="pt-PT"/>
         </w:rPr>
         <w:t>O jogo termina e voltamos ao menu inicial.</w:t>
@@ -3239,6 +3368,7 @@
     <w:p>
       <w:pPr>
         <w:numPr>
+          <w:ilvl w:val="0"/>
           <w:numId w:val="0"/>
         </w:numPr>
       </w:pPr>
@@ -3332,23 +3462,24 @@
     <w:p>
       <w:pPr>
         <w:numPr>
-          <w:numId w:val="0"/>
-        </w:numPr>
-        <w:rPr>
-          <w:rFonts w:hint="default"/>
-          <w:lang w:val="pt-PT"/>
-        </w:rPr>
-      </w:pPr>
-      <w:r>
-        <w:rPr>
-          <w:rFonts w:hint="default"/>
+          <w:ilvl w:val="0"/>
+          <w:numId w:val="0"/>
+        </w:numPr>
+        <w:rPr>
+          <w:rFonts w:hint="default" w:ascii="Arial" w:hAnsi="Arial" w:cs="Arial"/>
+          <w:lang w:val="pt-PT"/>
+        </w:rPr>
+      </w:pPr>
+      <w:r>
+        <w:rPr>
+          <w:rFonts w:hint="default" w:ascii="Arial" w:hAnsi="Arial" w:cs="Arial"/>
           <w:lang w:val="pt-PT"/>
         </w:rPr>
         <w:t>Inserido o caráter ‘</w:t>
       </w:r>
       <w:r>
         <w:rPr>
-          <w:rFonts w:hint="default"/>
+          <w:rFonts w:hint="default" w:ascii="Arial" w:hAnsi="Arial" w:cs="Arial"/>
           <w:b/>
           <w:bCs/>
           <w:lang w:val="pt-PT"/>
@@ -3357,7 +3488,7 @@
       </w:r>
       <w:r>
         <w:rPr>
-          <w:rFonts w:hint="default"/>
+          <w:rFonts w:hint="default" w:ascii="Arial" w:hAnsi="Arial" w:cs="Arial"/>
           <w:lang w:val="pt-PT"/>
         </w:rPr>
         <w:t>’ para sair do programa.</w:t>
@@ -3387,7 +3518,7 @@
           <w:lang w:val="pt-PT"/>
         </w:rPr>
       </w:pPr>
-      <w:bookmarkStart w:id="3" w:name="_Toc11325"/>
+      <w:bookmarkStart w:id="3" w:name="_Toc286"/>
       <w:r>
         <w:rPr>
           <w:rFonts w:hint="default"/>
@@ -3400,13 +3531,15 @@
     <w:p>
       <w:pPr>
         <w:numPr>
-          <w:numId w:val="0"/>
-        </w:numPr>
-      </w:pPr>
-    </w:p>
-    <w:p>
-      <w:pPr>
-        <w:numPr>
+          <w:ilvl w:val="0"/>
+          <w:numId w:val="0"/>
+        </w:numPr>
+      </w:pPr>
+    </w:p>
+    <w:p>
+      <w:pPr>
+        <w:numPr>
+          <w:ilvl w:val="0"/>
           <w:numId w:val="0"/>
         </w:numPr>
       </w:pPr>
@@ -3457,23 +3590,24 @@
     <w:p>
       <w:pPr>
         <w:numPr>
-          <w:numId w:val="0"/>
-        </w:numPr>
-        <w:rPr>
-          <w:rFonts w:hint="default"/>
-          <w:lang w:val="pt-PT"/>
-        </w:rPr>
-      </w:pPr>
-      <w:r>
-        <w:rPr>
-          <w:rFonts w:hint="default"/>
+          <w:ilvl w:val="0"/>
+          <w:numId w:val="0"/>
+        </w:numPr>
+        <w:rPr>
+          <w:rFonts w:hint="default" w:ascii="Arial" w:hAnsi="Arial" w:cs="Arial"/>
+          <w:lang w:val="pt-PT"/>
+        </w:rPr>
+      </w:pPr>
+      <w:r>
+        <w:rPr>
+          <w:rFonts w:hint="default" w:ascii="Arial" w:hAnsi="Arial" w:cs="Arial"/>
           <w:lang w:val="pt-PT"/>
         </w:rPr>
         <w:t>Para abrir o menu de editar tamanho dos barcos, é necessário inserir o valor ‘</w:t>
       </w:r>
       <w:r>
         <w:rPr>
-          <w:rFonts w:hint="default"/>
+          <w:rFonts w:hint="default" w:ascii="Arial" w:hAnsi="Arial" w:cs="Arial"/>
           <w:b/>
           <w:bCs/>
           <w:lang w:val="pt-PT"/>
@@ -3482,14 +3616,14 @@
       </w:r>
       <w:r>
         <w:rPr>
-          <w:rFonts w:hint="default"/>
+          <w:rFonts w:hint="default" w:ascii="Arial" w:hAnsi="Arial" w:cs="Arial"/>
           <w:lang w:val="pt-PT"/>
         </w:rPr>
         <w:t>’ quando aparecer a mensagem “</w:t>
       </w:r>
       <w:r>
         <w:rPr>
-          <w:rFonts w:hint="default"/>
+          <w:rFonts w:hint="default" w:ascii="Arial" w:hAnsi="Arial" w:cs="Arial"/>
           <w:b/>
           <w:bCs/>
           <w:lang w:val="pt-PT"/>
@@ -3498,7 +3632,7 @@
       </w:r>
       <w:r>
         <w:rPr>
-          <w:rFonts w:hint="default"/>
+          <w:rFonts w:hint="default" w:ascii="Arial" w:hAnsi="Arial" w:cs="Arial"/>
           <w:lang w:val="pt-PT"/>
         </w:rPr>
         <w:t>” no programa.</w:t>
@@ -3507,13 +3641,15 @@
     <w:p>
       <w:pPr>
         <w:numPr>
-          <w:numId w:val="0"/>
-        </w:numPr>
-      </w:pPr>
-    </w:p>
-    <w:p>
-      <w:pPr>
-        <w:numPr>
+          <w:ilvl w:val="0"/>
+          <w:numId w:val="0"/>
+        </w:numPr>
+      </w:pPr>
+    </w:p>
+    <w:p>
+      <w:pPr>
+        <w:numPr>
+          <w:ilvl w:val="0"/>
           <w:numId w:val="0"/>
         </w:numPr>
       </w:pPr>
@@ -3564,16 +3700,17 @@
     <w:p>
       <w:pPr>
         <w:numPr>
-          <w:numId w:val="0"/>
-        </w:numPr>
-        <w:rPr>
-          <w:rFonts w:hint="default"/>
-          <w:lang w:val="pt-PT"/>
-        </w:rPr>
-      </w:pPr>
-      <w:r>
-        <w:rPr>
-          <w:rFonts w:hint="default"/>
+          <w:ilvl w:val="0"/>
+          <w:numId w:val="0"/>
+        </w:numPr>
+        <w:rPr>
+          <w:rFonts w:hint="default" w:ascii="Arial" w:hAnsi="Arial" w:cs="Arial"/>
+          <w:lang w:val="pt-PT"/>
+        </w:rPr>
+      </w:pPr>
+      <w:r>
+        <w:rPr>
+          <w:rFonts w:hint="default" w:ascii="Arial" w:hAnsi="Arial" w:cs="Arial"/>
           <w:lang w:val="pt-PT"/>
         </w:rPr>
         <w:t>Em seguida o programa vai pedir o tamanho de cada tipo de barcos, cada classe de barco só pode ter no máximo 9 de tamanho.</w:t>
@@ -3582,23 +3719,24 @@
     <w:p>
       <w:pPr>
         <w:numPr>
-          <w:numId w:val="0"/>
-        </w:numPr>
-        <w:rPr>
-          <w:rFonts w:hint="default"/>
-          <w:lang w:val="pt-PT"/>
-        </w:rPr>
-      </w:pPr>
-      <w:r>
-        <w:rPr>
-          <w:rFonts w:hint="default"/>
+          <w:ilvl w:val="0"/>
+          <w:numId w:val="0"/>
+        </w:numPr>
+        <w:rPr>
+          <w:rFonts w:hint="default" w:ascii="Arial" w:hAnsi="Arial" w:cs="Arial"/>
+          <w:lang w:val="pt-PT"/>
+        </w:rPr>
+      </w:pPr>
+      <w:r>
+        <w:rPr>
+          <w:rFonts w:hint="default" w:ascii="Arial" w:hAnsi="Arial" w:cs="Arial"/>
           <w:lang w:val="pt-PT"/>
         </w:rPr>
         <w:t>Para utilizar o tamanho padrão de um certo tipo de barcos é necessário inserir o valor ‘</w:t>
       </w:r>
       <w:r>
         <w:rPr>
-          <w:rFonts w:hint="default"/>
+          <w:rFonts w:hint="default" w:ascii="Arial" w:hAnsi="Arial" w:cs="Arial"/>
           <w:b/>
           <w:bCs/>
           <w:lang w:val="pt-PT"/>
@@ -3607,7 +3745,7 @@
       </w:r>
       <w:r>
         <w:rPr>
-          <w:rFonts w:hint="default"/>
+          <w:rFonts w:hint="default" w:ascii="Arial" w:hAnsi="Arial" w:cs="Arial"/>
           <w:lang w:val="pt-PT"/>
         </w:rPr>
         <w:t>’.</w:t>
@@ -3616,13 +3754,15 @@
     <w:p>
       <w:pPr>
         <w:numPr>
-          <w:numId w:val="0"/>
-        </w:numPr>
-      </w:pPr>
-    </w:p>
-    <w:p>
-      <w:pPr>
-        <w:numPr>
+          <w:ilvl w:val="0"/>
+          <w:numId w:val="0"/>
+        </w:numPr>
+      </w:pPr>
+    </w:p>
+    <w:p>
+      <w:pPr>
+        <w:numPr>
+          <w:ilvl w:val="0"/>
           <w:numId w:val="0"/>
         </w:numPr>
       </w:pPr>
@@ -3673,8 +3813,24 @@
     <w:p>
       <w:pPr>
         <w:numPr>
-          <w:numId w:val="0"/>
-        </w:numPr>
+          <w:ilvl w:val="0"/>
+          <w:numId w:val="0"/>
+        </w:numPr>
+        <w:rPr>
+          <w:rFonts w:hint="default" w:ascii="Arial" w:hAnsi="Arial" w:cs="Arial"/>
+          <w:lang w:val="pt-PT"/>
+        </w:rPr>
+      </w:pPr>
+      <w:r>
+        <w:rPr>
+          <w:rFonts w:hint="default" w:ascii="Arial" w:hAnsi="Arial" w:cs="Arial"/>
+          <w:lang w:val="pt-PT"/>
+        </w:rPr>
+        <w:t>Aqui foi mudado o tamanho da classe de barcos Carrier para 4 (tamanho padrão é 5).</w:t>
+      </w:r>
+    </w:p>
+    <w:p>
+      <w:pPr>
         <w:rPr>
           <w:rFonts w:hint="default"/>
           <w:lang w:val="pt-PT"/>
@@ -3685,45 +3841,33 @@
           <w:rFonts w:hint="default"/>
           <w:lang w:val="pt-PT"/>
         </w:rPr>
-        <w:t>Aqui foi mudado o tamanho da classe de barcos Carrier para 4 (tamanho padrão é 5).</w:t>
-      </w:r>
-    </w:p>
-    <w:p>
-      <w:pPr>
+        <w:br w:type="page"/>
+      </w:r>
+    </w:p>
+    <w:p>
+      <w:pPr>
+        <w:numPr>
+          <w:ilvl w:val="0"/>
+          <w:numId w:val="0"/>
+        </w:numPr>
         <w:rPr>
           <w:rFonts w:hint="default"/>
           <w:lang w:val="pt-PT"/>
         </w:rPr>
       </w:pPr>
-      <w:r>
-        <w:rPr>
-          <w:rFonts w:hint="default"/>
-          <w:lang w:val="pt-PT"/>
-        </w:rPr>
-        <w:br w:type="page"/>
-      </w:r>
-    </w:p>
-    <w:p>
-      <w:pPr>
-        <w:numPr>
-          <w:numId w:val="0"/>
-        </w:numPr>
-        <w:rPr>
-          <w:rFonts w:hint="default"/>
-          <w:lang w:val="pt-PT"/>
-        </w:rPr>
-      </w:pPr>
-    </w:p>
-    <w:p>
-      <w:pPr>
-        <w:numPr>
-          <w:numId w:val="0"/>
-        </w:numPr>
-      </w:pPr>
-    </w:p>
-    <w:p>
-      <w:pPr>
-        <w:numPr>
+    </w:p>
+    <w:p>
+      <w:pPr>
+        <w:numPr>
+          <w:ilvl w:val="0"/>
+          <w:numId w:val="0"/>
+        </w:numPr>
+      </w:pPr>
+    </w:p>
+    <w:p>
+      <w:pPr>
+        <w:numPr>
+          <w:ilvl w:val="0"/>
           <w:numId w:val="0"/>
         </w:numPr>
       </w:pPr>
@@ -3774,23 +3918,24 @@
     <w:p>
       <w:pPr>
         <w:numPr>
-          <w:numId w:val="0"/>
-        </w:numPr>
-        <w:rPr>
-          <w:rFonts w:hint="default"/>
-          <w:lang w:val="pt-PT"/>
-        </w:rPr>
-      </w:pPr>
-      <w:r>
-        <w:rPr>
-          <w:rFonts w:hint="default"/>
+          <w:ilvl w:val="0"/>
+          <w:numId w:val="0"/>
+        </w:numPr>
+        <w:rPr>
+          <w:rFonts w:hint="default" w:ascii="Arial" w:hAnsi="Arial" w:cs="Arial"/>
+          <w:lang w:val="pt-PT"/>
+        </w:rPr>
+      </w:pPr>
+      <w:r>
+        <w:rPr>
+          <w:rFonts w:hint="default" w:ascii="Arial" w:hAnsi="Arial" w:cs="Arial"/>
           <w:lang w:val="pt-PT"/>
         </w:rPr>
         <w:t>Ao inserir o valor ‘</w:t>
       </w:r>
       <w:r>
         <w:rPr>
-          <w:rFonts w:hint="default"/>
+          <w:rFonts w:hint="default" w:ascii="Arial" w:hAnsi="Arial" w:cs="Arial"/>
           <w:b/>
           <w:bCs/>
           <w:lang w:val="pt-PT"/>
@@ -3799,7 +3944,7 @@
       </w:r>
       <w:r>
         <w:rPr>
-          <w:rFonts w:hint="default"/>
+          <w:rFonts w:hint="default" w:ascii="Arial" w:hAnsi="Arial" w:cs="Arial"/>
           <w:lang w:val="pt-PT"/>
         </w:rPr>
         <w:t>’ o utilizador está a dizer ao programa que quer utilizar o tamanho original daquele tipo de barcos.</w:t>
@@ -3808,13 +3953,15 @@
     <w:p>
       <w:pPr>
         <w:numPr>
-          <w:numId w:val="0"/>
-        </w:numPr>
-      </w:pPr>
-    </w:p>
-    <w:p>
-      <w:pPr>
-        <w:numPr>
+          <w:ilvl w:val="0"/>
+          <w:numId w:val="0"/>
+        </w:numPr>
+      </w:pPr>
+    </w:p>
+    <w:p>
+      <w:pPr>
+        <w:numPr>
+          <w:ilvl w:val="0"/>
           <w:numId w:val="0"/>
         </w:numPr>
       </w:pPr>
@@ -3865,16 +4012,17 @@
     <w:p>
       <w:pPr>
         <w:numPr>
-          <w:numId w:val="0"/>
-        </w:numPr>
-        <w:rPr>
-          <w:rFonts w:hint="default"/>
-          <w:lang w:val="pt-PT"/>
-        </w:rPr>
-      </w:pPr>
-      <w:r>
-        <w:rPr>
-          <w:rFonts w:hint="default"/>
+          <w:ilvl w:val="0"/>
+          <w:numId w:val="0"/>
+        </w:numPr>
+        <w:rPr>
+          <w:rFonts w:hint="default" w:ascii="Arial" w:hAnsi="Arial" w:cs="Arial"/>
+          <w:lang w:val="pt-PT"/>
+        </w:rPr>
+      </w:pPr>
+      <w:r>
+        <w:rPr>
+          <w:rFonts w:hint="default" w:ascii="Arial" w:hAnsi="Arial" w:cs="Arial"/>
           <w:lang w:val="pt-PT"/>
         </w:rPr>
         <w:t>Se o utilizador tentar inserir um tamanho com valor superior a 9 o programa vai pedir outro tamanho.</w:t>
@@ -3883,13 +4031,15 @@
     <w:p>
       <w:pPr>
         <w:numPr>
-          <w:numId w:val="0"/>
-        </w:numPr>
-      </w:pPr>
-    </w:p>
-    <w:p>
-      <w:pPr>
-        <w:numPr>
+          <w:ilvl w:val="0"/>
+          <w:numId w:val="0"/>
+        </w:numPr>
+      </w:pPr>
+    </w:p>
+    <w:p>
+      <w:pPr>
+        <w:numPr>
+          <w:ilvl w:val="0"/>
           <w:numId w:val="0"/>
         </w:numPr>
       </w:pPr>
@@ -3940,28 +4090,32 @@
     <w:p>
       <w:pPr>
         <w:numPr>
-          <w:numId w:val="0"/>
-        </w:numPr>
-        <w:rPr>
-          <w:rFonts w:hint="default"/>
-          <w:lang w:val="pt-PT"/>
-        </w:rPr>
-      </w:pPr>
-      <w:r>
-        <w:rPr>
-          <w:rFonts w:hint="default"/>
+          <w:ilvl w:val="0"/>
+          <w:numId w:val="0"/>
+        </w:numPr>
+        <w:rPr>
+          <w:rFonts w:hint="default" w:ascii="Arial" w:hAnsi="Arial" w:cs="Arial"/>
+          <w:lang w:val="pt-PT"/>
+        </w:rPr>
+      </w:pPr>
+      <w:r>
+        <w:rPr>
+          <w:rFonts w:hint="default" w:ascii="Arial" w:hAnsi="Arial" w:cs="Arial"/>
           <w:lang w:val="pt-PT"/>
         </w:rPr>
         <w:t>Quando todos os barcos forem editados o programa sai do menu de editar o tamanho dos barcos e continua.</w:t>
       </w:r>
-    </w:p>
-    <w:p>
-      <w:pPr>
-        <w:numPr>
-          <w:numId w:val="0"/>
-        </w:numPr>
-        <w:rPr>
-          <w:rFonts w:hint="default"/>
+      <w:bookmarkStart w:id="4" w:name="_GoBack"/>
+      <w:bookmarkEnd w:id="4"/>
+    </w:p>
+    <w:p>
+      <w:pPr>
+        <w:numPr>
+          <w:ilvl w:val="0"/>
+          <w:numId w:val="0"/>
+        </w:numPr>
+        <w:rPr>
+          <w:rFonts w:hint="default" w:ascii="Arial" w:hAnsi="Arial" w:cs="Arial"/>
           <w:b/>
           <w:bCs/>
           <w:lang w:val="pt-PT"/>
@@ -3969,7 +4123,7 @@
       </w:pPr>
       <w:r>
         <w:rPr>
-          <w:rFonts w:hint="default"/>
+          <w:rFonts w:hint="default" w:ascii="Arial" w:hAnsi="Arial" w:cs="Arial"/>
           <w:b/>
           <w:bCs/>
           <w:lang w:val="pt-PT"/>
@@ -4029,22 +4183,6 @@
                       <a:ln w="6350">
                         <a:noFill/>
                       </a:ln>
-                      <a:extLst>
-                        <a:ext uri="{909E8E84-426E-40DD-AFC4-6F175D3DCCD1}">
-                          <a14:hiddenFill xmlns:a14="http://schemas.microsoft.com/office/drawing/2010/main">
-                            <a:solidFill>
-                              <a:schemeClr val="lt1"/>
-                            </a:solidFill>
-                          </a14:hiddenFill>
-                        </a:ext>
-                        <a:ext uri="{91240B29-F687-4F45-9708-019B960494DF}">
-                          <a14:hiddenLine xmlns:a14="http://schemas.microsoft.com/office/drawing/2010/main" w="6350">
-                            <a:solidFill>
-                              <a:prstClr val="black"/>
-                            </a:solidFill>
-                          </a14:hiddenLine>
-                        </a:ext>
-                      </a:extLst>
                     </wps:spPr>
                     <wps:style>
                       <a:lnRef idx="0">
@@ -4095,7 +4233,7 @@
         </mc:Choice>
         <mc:Fallback>
           <w:pict>
-            <v:shape id="_x0000_s1026" o:spid="_x0000_s1026" o:spt="202" type="#_x0000_t202" style="position:absolute;left:0pt;margin-top:0pt;height:144pt;width:144pt;mso-position-horizontal:right;mso-position-horizontal-relative:margin;mso-wrap-style:none;z-index:251659264;mso-width-relative:page;mso-height-relative:page;" filled="f" stroked="f" coordsize="21600,21600" o:gfxdata="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">
+            <v:shape id="_x0000_s1026" o:spid="_x0000_s1026" o:spt="202" type="#_x0000_t202" style="position:absolute;left:0pt;margin-top:0pt;height:144pt;width:144pt;mso-position-horizontal:right;mso-position-horizontal-relative:margin;mso-wrap-style:none;z-index:251659264;mso-width-relative:page;mso-height-relative:page;" filled="f" stroked="f" coordsize="21600,21600" o:gfxdata="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">
               <v:fill on="f" focussize="0,0"/>
               <v:stroke on="f" weight="0.5pt"/>
               <v:imagedata o:title=""/>
@@ -4303,7 +4441,7 @@
       <w:jc w:val="both"/>
     </w:pPr>
     <w:rPr>
-      <w:rFonts w:ascii="Times New Roman" w:hAnsi="Times New Roman" w:eastAsia="SimSun"/>
+      <w:rFonts w:ascii="Times New Roman" w:hAnsi="Times New Roman" w:eastAsia="SimSun" w:cstheme="minorBidi"/>
       <w:kern w:val="2"/>
       <w:sz w:val="21"/>
       <w:lang w:val="en-US" w:eastAsia="zh-CN"/>
@@ -4399,7 +4537,7 @@
     <w:link w:val="9"/>
     <w:uiPriority w:val="0"/>
     <w:rPr>
-      <w:rFonts w:hint="default" w:ascii="Times New Roman" w:hAnsi="Times New Roman" w:eastAsia="SimSun"/>
+      <w:rFonts w:hint="default" w:ascii="Times New Roman" w:hAnsi="Times New Roman" w:eastAsia="SimSun" w:cstheme="minorBidi"/>
       <w:sz w:val="22"/>
     </w:rPr>
   </w:style>
@@ -4415,11 +4553,13 @@
   </w:style>
   <w:style w:type="paragraph" w:customStyle="1" w:styleId="10">
     <w:name w:val="WPSOffice手动目录 1"/>
+    <w:qFormat/>
     <w:uiPriority w:val="0"/>
     <w:pPr>
       <w:ind w:leftChars="0"/>
     </w:pPr>
     <w:rPr>
+      <w:rFonts w:asciiTheme="minorHAnsi" w:hAnsiTheme="minorHAnsi" w:eastAsiaTheme="minorEastAsia" w:cstheme="minorBidi"/>
       <w:sz w:val="20"/>
       <w:szCs w:val="20"/>
     </w:rPr>

</xml_diff>